<commit_message>
Update 9/16/2023 5:14PM EST
Update as of 5:14PM EST on 9/16/2023.
</commit_message>
<xml_diff>
--- a/&TORTURE PREVENTION SECURITY SYSTEMS/20230916 - Global United Defense, Inc. - Torture Prevention Security Systems - v1.0.1.1.docx
+++ b/&TORTURE PREVENTION SECURITY SYSTEMS/20230916 - Global United Defense, Inc. - Torture Prevention Security Systems - v1.0.1.1.docx
@@ -198,7 +198,7 @@
           <w:sz w:val="28"/>
           <w:szCs w:val="28"/>
         </w:rPr>
-        <w:t>9/16/2023 4:45:13 AM</w:t>
+        <w:t>9/16/2023 5:12:45 AM</w:t>
       </w:r>
     </w:p>
     <w:p>
@@ -2058,6 +2058,62 @@
           <w:bCs/>
           <w:color w:val="FF0000"/>
         </w:rPr>
+        <w:t xml:space="preserve">EXTRAJUDICIAL </w:t>
+      </w:r>
+      <w:r>
+        <w:rPr>
+          <w:b/>
+          <w:bCs/>
+          <w:color w:val="FF0000"/>
+        </w:rPr>
+        <w:t>TORTURE</w:t>
+      </w:r>
+      <w:r>
+        <w:rPr>
+          <w:b/>
+          <w:bCs/>
+        </w:rPr>
+        <w:t>;</w:t>
+      </w:r>
+    </w:p>
+    <w:p>
+      <w:pPr>
+        <w:ind w:left="360"/>
+        <w:jc w:val="both"/>
+        <w:rPr>
+          <w:b/>
+          <w:bCs/>
+        </w:rPr>
+      </w:pPr>
+      <w:r>
+        <w:tab/>
+      </w:r>
+      <w:r>
+        <w:rPr>
+          <w:u w:val="single"/>
+        </w:rPr>
+        <w:t>PREVENTION SECURITY SYSTEM</w:t>
+      </w:r>
+      <w:r>
+        <w:t>:</w:t>
+      </w:r>
+      <w:r>
+        <w:t xml:space="preserve"> </w:t>
+      </w:r>
+      <w:r>
+        <w:rPr>
+          <w:b/>
+          <w:bCs/>
+          <w:color w:val="FF0000"/>
+        </w:rPr>
+        <w:t xml:space="preserve">ANY </w:t>
+      </w:r>
+      <w:r>
+        <w:rPr>
+          <w:b/>
+          <w:bCs/>
+          <w:color w:val="FF0000"/>
+        </w:rPr>
         <w:t>EXTRAJUDICIAL VIOLENCE</w:t>
       </w:r>
       <w:r>
@@ -2526,6 +2582,7 @@
         </w:rPr>
       </w:pPr>
       <w:r>
+        <w:lastRenderedPageBreak/>
         <w:tab/>
       </w:r>
       <w:r>
@@ -2574,6 +2631,1038 @@
         </w:rPr>
       </w:pPr>
       <w:r>
+        <w:tab/>
+      </w:r>
+      <w:r>
+        <w:rPr>
+          <w:u w:val="single"/>
+        </w:rPr>
+        <w:t>PREVENTION SECURITY SYSTEM</w:t>
+      </w:r>
+      <w:r>
+        <w:t>:</w:t>
+      </w:r>
+      <w:r>
+        <w:t xml:space="preserve"> </w:t>
+      </w:r>
+      <w:r>
+        <w:rPr>
+          <w:b/>
+          <w:bCs/>
+          <w:color w:val="FF0000"/>
+        </w:rPr>
+        <w:t xml:space="preserve">ANY </w:t>
+      </w:r>
+      <w:r>
+        <w:rPr>
+          <w:b/>
+          <w:bCs/>
+          <w:color w:val="FF0000"/>
+        </w:rPr>
+        <w:t>HAND TORTURE</w:t>
+      </w:r>
+      <w:r>
+        <w:rPr>
+          <w:b/>
+          <w:bCs/>
+        </w:rPr>
+        <w:t>;</w:t>
+      </w:r>
+    </w:p>
+    <w:p>
+      <w:pPr>
+        <w:ind w:left="360"/>
+        <w:jc w:val="both"/>
+        <w:rPr>
+          <w:b/>
+          <w:bCs/>
+        </w:rPr>
+      </w:pPr>
+      <w:r>
+        <w:tab/>
+      </w:r>
+      <w:r>
+        <w:rPr>
+          <w:u w:val="single"/>
+        </w:rPr>
+        <w:t>PREVENTION SECURITY SYSTEM</w:t>
+      </w:r>
+      <w:r>
+        <w:t>:</w:t>
+      </w:r>
+      <w:r>
+        <w:t xml:space="preserve"> </w:t>
+      </w:r>
+      <w:r>
+        <w:rPr>
+          <w:b/>
+          <w:bCs/>
+          <w:color w:val="FF0000"/>
+        </w:rPr>
+        <w:t xml:space="preserve">ANY </w:t>
+      </w:r>
+      <w:r>
+        <w:rPr>
+          <w:b/>
+          <w:bCs/>
+          <w:color w:val="FF0000"/>
+        </w:rPr>
+        <w:t>HUMILIATION</w:t>
+      </w:r>
+      <w:r>
+        <w:rPr>
+          <w:b/>
+          <w:bCs/>
+        </w:rPr>
+        <w:t>;</w:t>
+      </w:r>
+    </w:p>
+    <w:p>
+      <w:pPr>
+        <w:ind w:left="360"/>
+        <w:jc w:val="both"/>
+        <w:rPr>
+          <w:b/>
+          <w:bCs/>
+        </w:rPr>
+      </w:pPr>
+      <w:r>
+        <w:tab/>
+      </w:r>
+      <w:r>
+        <w:rPr>
+          <w:u w:val="single"/>
+        </w:rPr>
+        <w:t>PREVENTION SECURITY SYSTEM</w:t>
+      </w:r>
+      <w:r>
+        <w:t>:</w:t>
+      </w:r>
+      <w:r>
+        <w:t xml:space="preserve"> </w:t>
+      </w:r>
+      <w:r>
+        <w:rPr>
+          <w:b/>
+          <w:bCs/>
+          <w:color w:val="FF0000"/>
+        </w:rPr>
+        <w:t xml:space="preserve">ANY </w:t>
+      </w:r>
+      <w:r>
+        <w:rPr>
+          <w:b/>
+          <w:bCs/>
+          <w:color w:val="FF0000"/>
+        </w:rPr>
+        <w:t>HUNGER STRIKE DEPRIVATION</w:t>
+      </w:r>
+      <w:r>
+        <w:rPr>
+          <w:b/>
+          <w:bCs/>
+        </w:rPr>
+        <w:t>;</w:t>
+      </w:r>
+    </w:p>
+    <w:p>
+      <w:pPr>
+        <w:ind w:left="360"/>
+        <w:jc w:val="both"/>
+        <w:rPr>
+          <w:b/>
+          <w:bCs/>
+        </w:rPr>
+      </w:pPr>
+      <w:r>
+        <w:tab/>
+      </w:r>
+      <w:r>
+        <w:rPr>
+          <w:u w:val="single"/>
+        </w:rPr>
+        <w:t>PREVENTION SECURITY SYSTEM</w:t>
+      </w:r>
+      <w:r>
+        <w:t>:</w:t>
+      </w:r>
+      <w:r>
+        <w:t xml:space="preserve"> </w:t>
+      </w:r>
+      <w:r>
+        <w:rPr>
+          <w:b/>
+          <w:bCs/>
+          <w:color w:val="FF0000"/>
+        </w:rPr>
+        <w:t xml:space="preserve">ANY </w:t>
+      </w:r>
+      <w:r>
+        <w:rPr>
+          <w:b/>
+          <w:bCs/>
+          <w:color w:val="FF0000"/>
+        </w:rPr>
+        <w:t>INCEST</w:t>
+      </w:r>
+      <w:r>
+        <w:rPr>
+          <w:b/>
+          <w:bCs/>
+        </w:rPr>
+        <w:t>;</w:t>
+      </w:r>
+    </w:p>
+    <w:p>
+      <w:pPr>
+        <w:ind w:left="360"/>
+        <w:jc w:val="both"/>
+        <w:rPr>
+          <w:b/>
+          <w:bCs/>
+        </w:rPr>
+      </w:pPr>
+      <w:r>
+        <w:tab/>
+      </w:r>
+      <w:r>
+        <w:rPr>
+          <w:u w:val="single"/>
+        </w:rPr>
+        <w:t>PREVENTION SECURITY SYSTEM</w:t>
+      </w:r>
+      <w:r>
+        <w:t>:</w:t>
+      </w:r>
+      <w:r>
+        <w:t xml:space="preserve"> </w:t>
+      </w:r>
+      <w:r>
+        <w:rPr>
+          <w:b/>
+          <w:bCs/>
+          <w:color w:val="FF0000"/>
+        </w:rPr>
+        <w:t xml:space="preserve">ANY </w:t>
+      </w:r>
+      <w:r>
+        <w:rPr>
+          <w:b/>
+          <w:bCs/>
+          <w:color w:val="FF0000"/>
+        </w:rPr>
+        <w:t>INTERROGATION TORTURE</w:t>
+      </w:r>
+      <w:r>
+        <w:rPr>
+          <w:b/>
+          <w:bCs/>
+        </w:rPr>
+        <w:t>;</w:t>
+      </w:r>
+    </w:p>
+    <w:p>
+      <w:pPr>
+        <w:ind w:left="360"/>
+        <w:jc w:val="both"/>
+        <w:rPr>
+          <w:b/>
+          <w:bCs/>
+        </w:rPr>
+      </w:pPr>
+      <w:r>
+        <w:tab/>
+      </w:r>
+      <w:r>
+        <w:rPr>
+          <w:u w:val="single"/>
+        </w:rPr>
+        <w:t>PREVENTION SECURITY SYSTEM</w:t>
+      </w:r>
+      <w:r>
+        <w:t>:</w:t>
+      </w:r>
+      <w:r>
+        <w:t xml:space="preserve"> </w:t>
+      </w:r>
+      <w:r>
+        <w:rPr>
+          <w:b/>
+          <w:bCs/>
+          <w:color w:val="FF0000"/>
+        </w:rPr>
+        <w:t xml:space="preserve">ANY </w:t>
+      </w:r>
+      <w:r>
+        <w:rPr>
+          <w:b/>
+          <w:bCs/>
+          <w:color w:val="FF0000"/>
+        </w:rPr>
+        <w:t>JOINT TORTURE</w:t>
+      </w:r>
+      <w:r>
+        <w:rPr>
+          <w:b/>
+          <w:bCs/>
+        </w:rPr>
+        <w:t>;</w:t>
+      </w:r>
+    </w:p>
+    <w:p>
+      <w:pPr>
+        <w:ind w:left="360"/>
+        <w:jc w:val="both"/>
+        <w:rPr>
+          <w:b/>
+          <w:bCs/>
+        </w:rPr>
+      </w:pPr>
+      <w:r>
+        <w:tab/>
+      </w:r>
+      <w:r>
+        <w:rPr>
+          <w:u w:val="single"/>
+        </w:rPr>
+        <w:t>PREVENTION SECURITY SYSTEM</w:t>
+      </w:r>
+      <w:r>
+        <w:t>:</w:t>
+      </w:r>
+      <w:r>
+        <w:t xml:space="preserve"> </w:t>
+      </w:r>
+      <w:r>
+        <w:rPr>
+          <w:b/>
+          <w:bCs/>
+          <w:color w:val="FF0000"/>
+        </w:rPr>
+        <w:t xml:space="preserve">ANY </w:t>
+      </w:r>
+      <w:r>
+        <w:rPr>
+          <w:b/>
+          <w:bCs/>
+          <w:color w:val="FF0000"/>
+        </w:rPr>
+        <w:t>LASER TORTURE</w:t>
+      </w:r>
+      <w:r>
+        <w:rPr>
+          <w:b/>
+          <w:bCs/>
+        </w:rPr>
+        <w:t>;</w:t>
+      </w:r>
+    </w:p>
+    <w:p>
+      <w:pPr>
+        <w:ind w:left="360"/>
+        <w:jc w:val="both"/>
+        <w:rPr>
+          <w:b/>
+          <w:bCs/>
+        </w:rPr>
+      </w:pPr>
+      <w:r>
+        <w:tab/>
+      </w:r>
+      <w:r>
+        <w:rPr>
+          <w:u w:val="single"/>
+        </w:rPr>
+        <w:t>PREVENTION SECURITY SYSTEM</w:t>
+      </w:r>
+      <w:r>
+        <w:t>:</w:t>
+      </w:r>
+      <w:r>
+        <w:t xml:space="preserve"> </w:t>
+      </w:r>
+      <w:r>
+        <w:rPr>
+          <w:b/>
+          <w:bCs/>
+          <w:color w:val="FF0000"/>
+        </w:rPr>
+        <w:t xml:space="preserve">ANY </w:t>
+      </w:r>
+      <w:r>
+        <w:rPr>
+          <w:b/>
+          <w:bCs/>
+          <w:color w:val="FF0000"/>
+        </w:rPr>
+        <w:t>LEG DROP</w:t>
+      </w:r>
+      <w:r>
+        <w:rPr>
+          <w:b/>
+          <w:bCs/>
+        </w:rPr>
+        <w:t>;</w:t>
+      </w:r>
+    </w:p>
+    <w:p>
+      <w:pPr>
+        <w:ind w:left="360"/>
+        <w:jc w:val="both"/>
+        <w:rPr>
+          <w:b/>
+          <w:bCs/>
+        </w:rPr>
+      </w:pPr>
+      <w:r>
+        <w:tab/>
+      </w:r>
+      <w:r>
+        <w:rPr>
+          <w:u w:val="single"/>
+        </w:rPr>
+        <w:t>PREVENTION SECURITY SYSTEM</w:t>
+      </w:r>
+      <w:r>
+        <w:t>:</w:t>
+      </w:r>
+      <w:r>
+        <w:t xml:space="preserve"> </w:t>
+      </w:r>
+      <w:r>
+        <w:rPr>
+          <w:b/>
+          <w:bCs/>
+          <w:color w:val="FF0000"/>
+        </w:rPr>
+        <w:t xml:space="preserve">ANY </w:t>
+      </w:r>
+      <w:r>
+        <w:rPr>
+          <w:b/>
+          <w:bCs/>
+          <w:color w:val="FF0000"/>
+        </w:rPr>
+        <w:t>LIQUID DEPRIVATION</w:t>
+      </w:r>
+      <w:r>
+        <w:rPr>
+          <w:b/>
+          <w:bCs/>
+        </w:rPr>
+        <w:t>;</w:t>
+      </w:r>
+    </w:p>
+    <w:p>
+      <w:pPr>
+        <w:ind w:left="360"/>
+        <w:jc w:val="both"/>
+        <w:rPr>
+          <w:b/>
+          <w:bCs/>
+        </w:rPr>
+      </w:pPr>
+      <w:r>
+        <w:tab/>
+      </w:r>
+      <w:r>
+        <w:rPr>
+          <w:u w:val="single"/>
+        </w:rPr>
+        <w:t>PREVENTION SECURITY SYSTEM</w:t>
+      </w:r>
+      <w:r>
+        <w:t>:</w:t>
+      </w:r>
+      <w:r>
+        <w:t xml:space="preserve"> </w:t>
+      </w:r>
+      <w:r>
+        <w:rPr>
+          <w:b/>
+          <w:bCs/>
+          <w:color w:val="FF0000"/>
+        </w:rPr>
+        <w:t xml:space="preserve">ANY </w:t>
+      </w:r>
+      <w:r>
+        <w:rPr>
+          <w:b/>
+          <w:bCs/>
+          <w:color w:val="FF0000"/>
+        </w:rPr>
+        <w:t>MAJOR PUNISHMENT</w:t>
+      </w:r>
+      <w:r>
+        <w:rPr>
+          <w:b/>
+          <w:bCs/>
+        </w:rPr>
+        <w:t>;</w:t>
+      </w:r>
+    </w:p>
+    <w:p>
+      <w:pPr>
+        <w:ind w:left="360"/>
+        <w:jc w:val="both"/>
+        <w:rPr>
+          <w:b/>
+          <w:bCs/>
+        </w:rPr>
+      </w:pPr>
+      <w:r>
+        <w:tab/>
+      </w:r>
+      <w:r>
+        <w:rPr>
+          <w:u w:val="single"/>
+        </w:rPr>
+        <w:t>PREVENTION SECURITY SYSTEM</w:t>
+      </w:r>
+      <w:r>
+        <w:t>:</w:t>
+      </w:r>
+      <w:r>
+        <w:t xml:space="preserve"> </w:t>
+      </w:r>
+      <w:r>
+        <w:rPr>
+          <w:b/>
+          <w:bCs/>
+          <w:color w:val="FF0000"/>
+        </w:rPr>
+        <w:t xml:space="preserve">ANY </w:t>
+      </w:r>
+      <w:r>
+        <w:rPr>
+          <w:b/>
+          <w:bCs/>
+          <w:color w:val="FF0000"/>
+        </w:rPr>
+        <w:t>MIND CONTROL TORTURE</w:t>
+      </w:r>
+      <w:r>
+        <w:rPr>
+          <w:b/>
+          <w:bCs/>
+        </w:rPr>
+        <w:t>;</w:t>
+      </w:r>
+    </w:p>
+    <w:p>
+      <w:pPr>
+        <w:ind w:left="360"/>
+        <w:jc w:val="both"/>
+        <w:rPr>
+          <w:b/>
+          <w:bCs/>
+        </w:rPr>
+      </w:pPr>
+      <w:r>
+        <w:tab/>
+      </w:r>
+      <w:r>
+        <w:rPr>
+          <w:u w:val="single"/>
+        </w:rPr>
+        <w:t>PREVENTION SECURITY SYSTEM</w:t>
+      </w:r>
+      <w:r>
+        <w:t>:</w:t>
+      </w:r>
+      <w:r>
+        <w:t xml:space="preserve"> </w:t>
+      </w:r>
+      <w:r>
+        <w:rPr>
+          <w:b/>
+          <w:bCs/>
+          <w:color w:val="FF0000"/>
+        </w:rPr>
+        <w:t xml:space="preserve">ANY </w:t>
+      </w:r>
+      <w:r>
+        <w:rPr>
+          <w:b/>
+          <w:bCs/>
+          <w:color w:val="FF0000"/>
+        </w:rPr>
+        <w:t>MOCK EXECUTION</w:t>
+      </w:r>
+      <w:r>
+        <w:rPr>
+          <w:b/>
+          <w:bCs/>
+        </w:rPr>
+        <w:t>;</w:t>
+      </w:r>
+    </w:p>
+    <w:p>
+      <w:pPr>
+        <w:ind w:left="360"/>
+        <w:jc w:val="both"/>
+        <w:rPr>
+          <w:b/>
+          <w:bCs/>
+        </w:rPr>
+      </w:pPr>
+      <w:r>
+        <w:tab/>
+      </w:r>
+      <w:r>
+        <w:rPr>
+          <w:u w:val="single"/>
+        </w:rPr>
+        <w:t>PREVENTION SECURITY SYSTEM</w:t>
+      </w:r>
+      <w:r>
+        <w:t>:</w:t>
+      </w:r>
+      <w:r>
+        <w:t xml:space="preserve"> </w:t>
+      </w:r>
+      <w:r>
+        <w:rPr>
+          <w:b/>
+          <w:bCs/>
+          <w:color w:val="FF0000"/>
+        </w:rPr>
+        <w:t xml:space="preserve">ANY </w:t>
+      </w:r>
+      <w:r>
+        <w:rPr>
+          <w:b/>
+          <w:bCs/>
+          <w:color w:val="FF0000"/>
+        </w:rPr>
+        <w:t>MOUTH TORTURE</w:t>
+      </w:r>
+      <w:r>
+        <w:rPr>
+          <w:b/>
+          <w:bCs/>
+        </w:rPr>
+        <w:t>;</w:t>
+      </w:r>
+    </w:p>
+    <w:p>
+      <w:pPr>
+        <w:ind w:left="360"/>
+        <w:jc w:val="both"/>
+        <w:rPr>
+          <w:b/>
+          <w:bCs/>
+        </w:rPr>
+      </w:pPr>
+      <w:r>
+        <w:tab/>
+      </w:r>
+      <w:r>
+        <w:rPr>
+          <w:u w:val="single"/>
+        </w:rPr>
+        <w:t>PREVENTION SECURITY SYSTEM</w:t>
+      </w:r>
+      <w:r>
+        <w:t>:</w:t>
+      </w:r>
+      <w:r>
+        <w:t xml:space="preserve"> </w:t>
+      </w:r>
+      <w:r>
+        <w:rPr>
+          <w:b/>
+          <w:bCs/>
+          <w:color w:val="FF0000"/>
+        </w:rPr>
+        <w:t xml:space="preserve">ANY </w:t>
+      </w:r>
+      <w:r>
+        <w:rPr>
+          <w:b/>
+          <w:bCs/>
+          <w:color w:val="FF0000"/>
+        </w:rPr>
+        <w:t>MUSCLE SPASM</w:t>
+      </w:r>
+      <w:r>
+        <w:rPr>
+          <w:b/>
+          <w:bCs/>
+          <w:color w:val="FF0000"/>
+        </w:rPr>
+        <w:t xml:space="preserve"> TORTURE</w:t>
+      </w:r>
+      <w:r>
+        <w:rPr>
+          <w:b/>
+          <w:bCs/>
+        </w:rPr>
+        <w:t>;</w:t>
+      </w:r>
+    </w:p>
+    <w:p>
+      <w:pPr>
+        <w:ind w:left="360"/>
+        <w:jc w:val="both"/>
+        <w:rPr>
+          <w:b/>
+          <w:bCs/>
+        </w:rPr>
+      </w:pPr>
+      <w:r>
+        <w:tab/>
+      </w:r>
+      <w:r>
+        <w:rPr>
+          <w:u w:val="single"/>
+        </w:rPr>
+        <w:t>PREVENTION SECURITY SYSTEM</w:t>
+      </w:r>
+      <w:r>
+        <w:t>:</w:t>
+      </w:r>
+      <w:r>
+        <w:t xml:space="preserve"> </w:t>
+      </w:r>
+      <w:r>
+        <w:rPr>
+          <w:b/>
+          <w:bCs/>
+          <w:color w:val="FF0000"/>
+        </w:rPr>
+        <w:t xml:space="preserve">ANY </w:t>
+      </w:r>
+      <w:r>
+        <w:rPr>
+          <w:b/>
+          <w:bCs/>
+          <w:color w:val="FF0000"/>
+        </w:rPr>
+        <w:t>MUSCLE TORTURE</w:t>
+      </w:r>
+      <w:r>
+        <w:rPr>
+          <w:b/>
+          <w:bCs/>
+        </w:rPr>
+        <w:t>;</w:t>
+      </w:r>
+    </w:p>
+    <w:p>
+      <w:pPr>
+        <w:ind w:left="360"/>
+        <w:jc w:val="both"/>
+        <w:rPr>
+          <w:b/>
+          <w:bCs/>
+        </w:rPr>
+      </w:pPr>
+      <w:r>
+        <w:tab/>
+      </w:r>
+      <w:r>
+        <w:rPr>
+          <w:u w:val="single"/>
+        </w:rPr>
+        <w:t>PREVENTION SECURITY SYSTEM</w:t>
+      </w:r>
+      <w:r>
+        <w:t>:</w:t>
+      </w:r>
+      <w:r>
+        <w:t xml:space="preserve"> </w:t>
+      </w:r>
+      <w:r>
+        <w:rPr>
+          <w:b/>
+          <w:bCs/>
+          <w:color w:val="FF0000"/>
+        </w:rPr>
+        <w:t xml:space="preserve">ANY </w:t>
+      </w:r>
+      <w:r>
+        <w:rPr>
+          <w:b/>
+          <w:bCs/>
+          <w:color w:val="FF0000"/>
+        </w:rPr>
+        <w:t>MUSICAL TORTURE</w:t>
+      </w:r>
+      <w:r>
+        <w:rPr>
+          <w:b/>
+          <w:bCs/>
+        </w:rPr>
+        <w:t>;</w:t>
+      </w:r>
+    </w:p>
+    <w:p>
+      <w:pPr>
+        <w:ind w:left="360"/>
+        <w:jc w:val="both"/>
+        <w:rPr>
+          <w:b/>
+          <w:bCs/>
+        </w:rPr>
+      </w:pPr>
+      <w:r>
+        <w:tab/>
+      </w:r>
+      <w:r>
+        <w:rPr>
+          <w:u w:val="single"/>
+        </w:rPr>
+        <w:t>PREVENTION SECURITY SYSTEM</w:t>
+      </w:r>
+      <w:r>
+        <w:t>:</w:t>
+      </w:r>
+      <w:r>
+        <w:t xml:space="preserve"> </w:t>
+      </w:r>
+      <w:r>
+        <w:rPr>
+          <w:b/>
+          <w:bCs/>
+          <w:color w:val="FF0000"/>
+        </w:rPr>
+        <w:t xml:space="preserve">ANY </w:t>
+      </w:r>
+      <w:r>
+        <w:rPr>
+          <w:b/>
+          <w:bCs/>
+          <w:color w:val="FF0000"/>
+        </w:rPr>
+        <w:t>NUCLEAR TORTURE</w:t>
+      </w:r>
+      <w:r>
+        <w:rPr>
+          <w:b/>
+          <w:bCs/>
+        </w:rPr>
+        <w:t>;</w:t>
+      </w:r>
+    </w:p>
+    <w:p>
+      <w:pPr>
+        <w:ind w:left="360"/>
+        <w:jc w:val="both"/>
+        <w:rPr>
+          <w:b/>
+          <w:bCs/>
+        </w:rPr>
+      </w:pPr>
+      <w:r>
+        <w:tab/>
+      </w:r>
+      <w:r>
+        <w:rPr>
+          <w:u w:val="single"/>
+        </w:rPr>
+        <w:t>PREVENTION SECURITY SYSTEM</w:t>
+      </w:r>
+      <w:r>
+        <w:t>:</w:t>
+      </w:r>
+      <w:r>
+        <w:t xml:space="preserve"> </w:t>
+      </w:r>
+      <w:r>
+        <w:rPr>
+          <w:b/>
+          <w:bCs/>
+          <w:color w:val="FF0000"/>
+        </w:rPr>
+        <w:t xml:space="preserve">ANY </w:t>
+      </w:r>
+      <w:r>
+        <w:rPr>
+          <w:b/>
+          <w:bCs/>
+          <w:color w:val="FF0000"/>
+        </w:rPr>
+        <w:t>OCCULAR CAVITY TORTURE</w:t>
+      </w:r>
+      <w:r>
+        <w:rPr>
+          <w:b/>
+          <w:bCs/>
+        </w:rPr>
+        <w:t>;</w:t>
+      </w:r>
+    </w:p>
+    <w:p>
+      <w:pPr>
+        <w:ind w:left="360"/>
+        <w:jc w:val="both"/>
+        <w:rPr>
+          <w:b/>
+          <w:bCs/>
+        </w:rPr>
+      </w:pPr>
+      <w:r>
+        <w:tab/>
+      </w:r>
+      <w:r>
+        <w:rPr>
+          <w:u w:val="single"/>
+        </w:rPr>
+        <w:t>PREVENTION SECURITY SYSTEM</w:t>
+      </w:r>
+      <w:r>
+        <w:t>:</w:t>
+      </w:r>
+      <w:r>
+        <w:t xml:space="preserve"> </w:t>
+      </w:r>
+      <w:r>
+        <w:rPr>
+          <w:b/>
+          <w:bCs/>
+          <w:color w:val="FF0000"/>
+        </w:rPr>
+        <w:t xml:space="preserve">ANY </w:t>
+      </w:r>
+      <w:r>
+        <w:rPr>
+          <w:b/>
+          <w:bCs/>
+          <w:color w:val="FF0000"/>
+        </w:rPr>
+        <w:t xml:space="preserve">PIN </w:t>
+      </w:r>
+      <w:r>
+        <w:rPr>
+          <w:b/>
+          <w:bCs/>
+          <w:color w:val="FF0000"/>
+        </w:rPr>
+        <w:t>PRICK</w:t>
+      </w:r>
+      <w:r>
+        <w:rPr>
+          <w:b/>
+          <w:bCs/>
+        </w:rPr>
+        <w:t>;</w:t>
+      </w:r>
+    </w:p>
+    <w:p>
+      <w:pPr>
+        <w:ind w:left="360"/>
+        <w:jc w:val="both"/>
+        <w:rPr>
+          <w:b/>
+          <w:bCs/>
+        </w:rPr>
+      </w:pPr>
+      <w:r>
+        <w:tab/>
+      </w:r>
+      <w:r>
+        <w:rPr>
+          <w:u w:val="single"/>
+        </w:rPr>
+        <w:t>PREVENTION SECURITY SYSTEM</w:t>
+      </w:r>
+      <w:r>
+        <w:t>:</w:t>
+      </w:r>
+      <w:r>
+        <w:t xml:space="preserve"> </w:t>
+      </w:r>
+      <w:r>
+        <w:rPr>
+          <w:b/>
+          <w:bCs/>
+          <w:color w:val="FF0000"/>
+        </w:rPr>
+        <w:t xml:space="preserve">ANY </w:t>
+      </w:r>
+      <w:r>
+        <w:rPr>
+          <w:b/>
+          <w:bCs/>
+          <w:color w:val="FF0000"/>
+        </w:rPr>
+        <w:t>PIN ST</w:t>
+      </w:r>
+      <w:r>
+        <w:rPr>
+          <w:b/>
+          <w:bCs/>
+          <w:color w:val="FF0000"/>
+        </w:rPr>
+        <w:t>ICK</w:t>
+      </w:r>
+      <w:r>
+        <w:rPr>
+          <w:b/>
+          <w:bCs/>
+        </w:rPr>
+        <w:t>;</w:t>
+      </w:r>
+    </w:p>
+    <w:p>
+      <w:pPr>
+        <w:ind w:left="360"/>
+        <w:jc w:val="both"/>
+        <w:rPr>
+          <w:b/>
+          <w:bCs/>
+        </w:rPr>
+      </w:pPr>
+      <w:r>
+        <w:tab/>
+      </w:r>
+      <w:r>
+        <w:rPr>
+          <w:u w:val="single"/>
+        </w:rPr>
+        <w:t>PREVENTION SECURITY SYSTEM</w:t>
+      </w:r>
+      <w:r>
+        <w:t>:</w:t>
+      </w:r>
+      <w:r>
+        <w:t xml:space="preserve"> </w:t>
+      </w:r>
+      <w:r>
+        <w:rPr>
+          <w:b/>
+          <w:bCs/>
+          <w:color w:val="FF0000"/>
+        </w:rPr>
+        <w:t xml:space="preserve">ANY </w:t>
+      </w:r>
+      <w:r>
+        <w:rPr>
+          <w:b/>
+          <w:bCs/>
+          <w:color w:val="FF0000"/>
+        </w:rPr>
+        <w:t>PIN STRIKE</w:t>
+      </w:r>
+      <w:r>
+        <w:rPr>
+          <w:b/>
+          <w:bCs/>
+        </w:rPr>
+        <w:t>;</w:t>
+      </w:r>
+    </w:p>
+    <w:p>
+      <w:pPr>
+        <w:ind w:left="360"/>
+        <w:jc w:val="both"/>
+        <w:rPr>
+          <w:b/>
+          <w:bCs/>
+        </w:rPr>
+      </w:pPr>
+      <w:r>
         <w:lastRenderedPageBreak/>
         <w:tab/>
       </w:r>
@@ -2603,1038 +3692,6 @@
           <w:bCs/>
           <w:color w:val="FF0000"/>
         </w:rPr>
-        <w:t>HAND TORTURE</w:t>
-      </w:r>
-      <w:r>
-        <w:rPr>
-          <w:b/>
-          <w:bCs/>
-        </w:rPr>
-        <w:t>;</w:t>
-      </w:r>
-    </w:p>
-    <w:p>
-      <w:pPr>
-        <w:ind w:left="360"/>
-        <w:jc w:val="both"/>
-        <w:rPr>
-          <w:b/>
-          <w:bCs/>
-        </w:rPr>
-      </w:pPr>
-      <w:r>
-        <w:tab/>
-      </w:r>
-      <w:r>
-        <w:rPr>
-          <w:u w:val="single"/>
-        </w:rPr>
-        <w:t>PREVENTION SECURITY SYSTEM</w:t>
-      </w:r>
-      <w:r>
-        <w:t>:</w:t>
-      </w:r>
-      <w:r>
-        <w:t xml:space="preserve"> </w:t>
-      </w:r>
-      <w:r>
-        <w:rPr>
-          <w:b/>
-          <w:bCs/>
-          <w:color w:val="FF0000"/>
-        </w:rPr>
-        <w:t xml:space="preserve">ANY </w:t>
-      </w:r>
-      <w:r>
-        <w:rPr>
-          <w:b/>
-          <w:bCs/>
-          <w:color w:val="FF0000"/>
-        </w:rPr>
-        <w:t>HUMILIATION</w:t>
-      </w:r>
-      <w:r>
-        <w:rPr>
-          <w:b/>
-          <w:bCs/>
-        </w:rPr>
-        <w:t>;</w:t>
-      </w:r>
-    </w:p>
-    <w:p>
-      <w:pPr>
-        <w:ind w:left="360"/>
-        <w:jc w:val="both"/>
-        <w:rPr>
-          <w:b/>
-          <w:bCs/>
-        </w:rPr>
-      </w:pPr>
-      <w:r>
-        <w:tab/>
-      </w:r>
-      <w:r>
-        <w:rPr>
-          <w:u w:val="single"/>
-        </w:rPr>
-        <w:t>PREVENTION SECURITY SYSTEM</w:t>
-      </w:r>
-      <w:r>
-        <w:t>:</w:t>
-      </w:r>
-      <w:r>
-        <w:t xml:space="preserve"> </w:t>
-      </w:r>
-      <w:r>
-        <w:rPr>
-          <w:b/>
-          <w:bCs/>
-          <w:color w:val="FF0000"/>
-        </w:rPr>
-        <w:t xml:space="preserve">ANY </w:t>
-      </w:r>
-      <w:r>
-        <w:rPr>
-          <w:b/>
-          <w:bCs/>
-          <w:color w:val="FF0000"/>
-        </w:rPr>
-        <w:t>HUNGER STRIKE DEPRIVATION</w:t>
-      </w:r>
-      <w:r>
-        <w:rPr>
-          <w:b/>
-          <w:bCs/>
-        </w:rPr>
-        <w:t>;</w:t>
-      </w:r>
-    </w:p>
-    <w:p>
-      <w:pPr>
-        <w:ind w:left="360"/>
-        <w:jc w:val="both"/>
-        <w:rPr>
-          <w:b/>
-          <w:bCs/>
-        </w:rPr>
-      </w:pPr>
-      <w:r>
-        <w:tab/>
-      </w:r>
-      <w:r>
-        <w:rPr>
-          <w:u w:val="single"/>
-        </w:rPr>
-        <w:t>PREVENTION SECURITY SYSTEM</w:t>
-      </w:r>
-      <w:r>
-        <w:t>:</w:t>
-      </w:r>
-      <w:r>
-        <w:t xml:space="preserve"> </w:t>
-      </w:r>
-      <w:r>
-        <w:rPr>
-          <w:b/>
-          <w:bCs/>
-          <w:color w:val="FF0000"/>
-        </w:rPr>
-        <w:t xml:space="preserve">ANY </w:t>
-      </w:r>
-      <w:r>
-        <w:rPr>
-          <w:b/>
-          <w:bCs/>
-          <w:color w:val="FF0000"/>
-        </w:rPr>
-        <w:t>INCEST</w:t>
-      </w:r>
-      <w:r>
-        <w:rPr>
-          <w:b/>
-          <w:bCs/>
-        </w:rPr>
-        <w:t>;</w:t>
-      </w:r>
-    </w:p>
-    <w:p>
-      <w:pPr>
-        <w:ind w:left="360"/>
-        <w:jc w:val="both"/>
-        <w:rPr>
-          <w:b/>
-          <w:bCs/>
-        </w:rPr>
-      </w:pPr>
-      <w:r>
-        <w:tab/>
-      </w:r>
-      <w:r>
-        <w:rPr>
-          <w:u w:val="single"/>
-        </w:rPr>
-        <w:t>PREVENTION SECURITY SYSTEM</w:t>
-      </w:r>
-      <w:r>
-        <w:t>:</w:t>
-      </w:r>
-      <w:r>
-        <w:t xml:space="preserve"> </w:t>
-      </w:r>
-      <w:r>
-        <w:rPr>
-          <w:b/>
-          <w:bCs/>
-          <w:color w:val="FF0000"/>
-        </w:rPr>
-        <w:t xml:space="preserve">ANY </w:t>
-      </w:r>
-      <w:r>
-        <w:rPr>
-          <w:b/>
-          <w:bCs/>
-          <w:color w:val="FF0000"/>
-        </w:rPr>
-        <w:t>INTERROGATION TORTURE</w:t>
-      </w:r>
-      <w:r>
-        <w:rPr>
-          <w:b/>
-          <w:bCs/>
-        </w:rPr>
-        <w:t>;</w:t>
-      </w:r>
-    </w:p>
-    <w:p>
-      <w:pPr>
-        <w:ind w:left="360"/>
-        <w:jc w:val="both"/>
-        <w:rPr>
-          <w:b/>
-          <w:bCs/>
-        </w:rPr>
-      </w:pPr>
-      <w:r>
-        <w:tab/>
-      </w:r>
-      <w:r>
-        <w:rPr>
-          <w:u w:val="single"/>
-        </w:rPr>
-        <w:t>PREVENTION SECURITY SYSTEM</w:t>
-      </w:r>
-      <w:r>
-        <w:t>:</w:t>
-      </w:r>
-      <w:r>
-        <w:t xml:space="preserve"> </w:t>
-      </w:r>
-      <w:r>
-        <w:rPr>
-          <w:b/>
-          <w:bCs/>
-          <w:color w:val="FF0000"/>
-        </w:rPr>
-        <w:t xml:space="preserve">ANY </w:t>
-      </w:r>
-      <w:r>
-        <w:rPr>
-          <w:b/>
-          <w:bCs/>
-          <w:color w:val="FF0000"/>
-        </w:rPr>
-        <w:t>JOINT TORTURE</w:t>
-      </w:r>
-      <w:r>
-        <w:rPr>
-          <w:b/>
-          <w:bCs/>
-        </w:rPr>
-        <w:t>;</w:t>
-      </w:r>
-    </w:p>
-    <w:p>
-      <w:pPr>
-        <w:ind w:left="360"/>
-        <w:jc w:val="both"/>
-        <w:rPr>
-          <w:b/>
-          <w:bCs/>
-        </w:rPr>
-      </w:pPr>
-      <w:r>
-        <w:tab/>
-      </w:r>
-      <w:r>
-        <w:rPr>
-          <w:u w:val="single"/>
-        </w:rPr>
-        <w:t>PREVENTION SECURITY SYSTEM</w:t>
-      </w:r>
-      <w:r>
-        <w:t>:</w:t>
-      </w:r>
-      <w:r>
-        <w:t xml:space="preserve"> </w:t>
-      </w:r>
-      <w:r>
-        <w:rPr>
-          <w:b/>
-          <w:bCs/>
-          <w:color w:val="FF0000"/>
-        </w:rPr>
-        <w:t xml:space="preserve">ANY </w:t>
-      </w:r>
-      <w:r>
-        <w:rPr>
-          <w:b/>
-          <w:bCs/>
-          <w:color w:val="FF0000"/>
-        </w:rPr>
-        <w:t>LASER TORTURE</w:t>
-      </w:r>
-      <w:r>
-        <w:rPr>
-          <w:b/>
-          <w:bCs/>
-        </w:rPr>
-        <w:t>;</w:t>
-      </w:r>
-    </w:p>
-    <w:p>
-      <w:pPr>
-        <w:ind w:left="360"/>
-        <w:jc w:val="both"/>
-        <w:rPr>
-          <w:b/>
-          <w:bCs/>
-        </w:rPr>
-      </w:pPr>
-      <w:r>
-        <w:tab/>
-      </w:r>
-      <w:r>
-        <w:rPr>
-          <w:u w:val="single"/>
-        </w:rPr>
-        <w:t>PREVENTION SECURITY SYSTEM</w:t>
-      </w:r>
-      <w:r>
-        <w:t>:</w:t>
-      </w:r>
-      <w:r>
-        <w:t xml:space="preserve"> </w:t>
-      </w:r>
-      <w:r>
-        <w:rPr>
-          <w:b/>
-          <w:bCs/>
-          <w:color w:val="FF0000"/>
-        </w:rPr>
-        <w:t xml:space="preserve">ANY </w:t>
-      </w:r>
-      <w:r>
-        <w:rPr>
-          <w:b/>
-          <w:bCs/>
-          <w:color w:val="FF0000"/>
-        </w:rPr>
-        <w:t>LEG DROP</w:t>
-      </w:r>
-      <w:r>
-        <w:rPr>
-          <w:b/>
-          <w:bCs/>
-        </w:rPr>
-        <w:t>;</w:t>
-      </w:r>
-    </w:p>
-    <w:p>
-      <w:pPr>
-        <w:ind w:left="360"/>
-        <w:jc w:val="both"/>
-        <w:rPr>
-          <w:b/>
-          <w:bCs/>
-        </w:rPr>
-      </w:pPr>
-      <w:r>
-        <w:tab/>
-      </w:r>
-      <w:r>
-        <w:rPr>
-          <w:u w:val="single"/>
-        </w:rPr>
-        <w:t>PREVENTION SECURITY SYSTEM</w:t>
-      </w:r>
-      <w:r>
-        <w:t>:</w:t>
-      </w:r>
-      <w:r>
-        <w:t xml:space="preserve"> </w:t>
-      </w:r>
-      <w:r>
-        <w:rPr>
-          <w:b/>
-          <w:bCs/>
-          <w:color w:val="FF0000"/>
-        </w:rPr>
-        <w:t xml:space="preserve">ANY </w:t>
-      </w:r>
-      <w:r>
-        <w:rPr>
-          <w:b/>
-          <w:bCs/>
-          <w:color w:val="FF0000"/>
-        </w:rPr>
-        <w:t>LIQUID DEPRIVATION</w:t>
-      </w:r>
-      <w:r>
-        <w:rPr>
-          <w:b/>
-          <w:bCs/>
-        </w:rPr>
-        <w:t>;</w:t>
-      </w:r>
-    </w:p>
-    <w:p>
-      <w:pPr>
-        <w:ind w:left="360"/>
-        <w:jc w:val="both"/>
-        <w:rPr>
-          <w:b/>
-          <w:bCs/>
-        </w:rPr>
-      </w:pPr>
-      <w:r>
-        <w:tab/>
-      </w:r>
-      <w:r>
-        <w:rPr>
-          <w:u w:val="single"/>
-        </w:rPr>
-        <w:t>PREVENTION SECURITY SYSTEM</w:t>
-      </w:r>
-      <w:r>
-        <w:t>:</w:t>
-      </w:r>
-      <w:r>
-        <w:t xml:space="preserve"> </w:t>
-      </w:r>
-      <w:r>
-        <w:rPr>
-          <w:b/>
-          <w:bCs/>
-          <w:color w:val="FF0000"/>
-        </w:rPr>
-        <w:t xml:space="preserve">ANY </w:t>
-      </w:r>
-      <w:r>
-        <w:rPr>
-          <w:b/>
-          <w:bCs/>
-          <w:color w:val="FF0000"/>
-        </w:rPr>
-        <w:t>MAJOR PUNISHMENT</w:t>
-      </w:r>
-      <w:r>
-        <w:rPr>
-          <w:b/>
-          <w:bCs/>
-        </w:rPr>
-        <w:t>;</w:t>
-      </w:r>
-    </w:p>
-    <w:p>
-      <w:pPr>
-        <w:ind w:left="360"/>
-        <w:jc w:val="both"/>
-        <w:rPr>
-          <w:b/>
-          <w:bCs/>
-        </w:rPr>
-      </w:pPr>
-      <w:r>
-        <w:tab/>
-      </w:r>
-      <w:r>
-        <w:rPr>
-          <w:u w:val="single"/>
-        </w:rPr>
-        <w:t>PREVENTION SECURITY SYSTEM</w:t>
-      </w:r>
-      <w:r>
-        <w:t>:</w:t>
-      </w:r>
-      <w:r>
-        <w:t xml:space="preserve"> </w:t>
-      </w:r>
-      <w:r>
-        <w:rPr>
-          <w:b/>
-          <w:bCs/>
-          <w:color w:val="FF0000"/>
-        </w:rPr>
-        <w:t xml:space="preserve">ANY </w:t>
-      </w:r>
-      <w:r>
-        <w:rPr>
-          <w:b/>
-          <w:bCs/>
-          <w:color w:val="FF0000"/>
-        </w:rPr>
-        <w:t>MIND CONTROL TORTURE</w:t>
-      </w:r>
-      <w:r>
-        <w:rPr>
-          <w:b/>
-          <w:bCs/>
-        </w:rPr>
-        <w:t>;</w:t>
-      </w:r>
-    </w:p>
-    <w:p>
-      <w:pPr>
-        <w:ind w:left="360"/>
-        <w:jc w:val="both"/>
-        <w:rPr>
-          <w:b/>
-          <w:bCs/>
-        </w:rPr>
-      </w:pPr>
-      <w:r>
-        <w:tab/>
-      </w:r>
-      <w:r>
-        <w:rPr>
-          <w:u w:val="single"/>
-        </w:rPr>
-        <w:t>PREVENTION SECURITY SYSTEM</w:t>
-      </w:r>
-      <w:r>
-        <w:t>:</w:t>
-      </w:r>
-      <w:r>
-        <w:t xml:space="preserve"> </w:t>
-      </w:r>
-      <w:r>
-        <w:rPr>
-          <w:b/>
-          <w:bCs/>
-          <w:color w:val="FF0000"/>
-        </w:rPr>
-        <w:t xml:space="preserve">ANY </w:t>
-      </w:r>
-      <w:r>
-        <w:rPr>
-          <w:b/>
-          <w:bCs/>
-          <w:color w:val="FF0000"/>
-        </w:rPr>
-        <w:t>MOCK EXECUTION</w:t>
-      </w:r>
-      <w:r>
-        <w:rPr>
-          <w:b/>
-          <w:bCs/>
-        </w:rPr>
-        <w:t>;</w:t>
-      </w:r>
-    </w:p>
-    <w:p>
-      <w:pPr>
-        <w:ind w:left="360"/>
-        <w:jc w:val="both"/>
-        <w:rPr>
-          <w:b/>
-          <w:bCs/>
-        </w:rPr>
-      </w:pPr>
-      <w:r>
-        <w:tab/>
-      </w:r>
-      <w:r>
-        <w:rPr>
-          <w:u w:val="single"/>
-        </w:rPr>
-        <w:t>PREVENTION SECURITY SYSTEM</w:t>
-      </w:r>
-      <w:r>
-        <w:t>:</w:t>
-      </w:r>
-      <w:r>
-        <w:t xml:space="preserve"> </w:t>
-      </w:r>
-      <w:r>
-        <w:rPr>
-          <w:b/>
-          <w:bCs/>
-          <w:color w:val="FF0000"/>
-        </w:rPr>
-        <w:t xml:space="preserve">ANY </w:t>
-      </w:r>
-      <w:r>
-        <w:rPr>
-          <w:b/>
-          <w:bCs/>
-          <w:color w:val="FF0000"/>
-        </w:rPr>
-        <w:t>MOUTH TORTURE</w:t>
-      </w:r>
-      <w:r>
-        <w:rPr>
-          <w:b/>
-          <w:bCs/>
-        </w:rPr>
-        <w:t>;</w:t>
-      </w:r>
-    </w:p>
-    <w:p>
-      <w:pPr>
-        <w:ind w:left="360"/>
-        <w:jc w:val="both"/>
-        <w:rPr>
-          <w:b/>
-          <w:bCs/>
-        </w:rPr>
-      </w:pPr>
-      <w:r>
-        <w:tab/>
-      </w:r>
-      <w:r>
-        <w:rPr>
-          <w:u w:val="single"/>
-        </w:rPr>
-        <w:t>PREVENTION SECURITY SYSTEM</w:t>
-      </w:r>
-      <w:r>
-        <w:t>:</w:t>
-      </w:r>
-      <w:r>
-        <w:t xml:space="preserve"> </w:t>
-      </w:r>
-      <w:r>
-        <w:rPr>
-          <w:b/>
-          <w:bCs/>
-          <w:color w:val="FF0000"/>
-        </w:rPr>
-        <w:t xml:space="preserve">ANY </w:t>
-      </w:r>
-      <w:r>
-        <w:rPr>
-          <w:b/>
-          <w:bCs/>
-          <w:color w:val="FF0000"/>
-        </w:rPr>
-        <w:t>MUSCLE SPASM</w:t>
-      </w:r>
-      <w:r>
-        <w:rPr>
-          <w:b/>
-          <w:bCs/>
-          <w:color w:val="FF0000"/>
-        </w:rPr>
-        <w:t xml:space="preserve"> TORTURE</w:t>
-      </w:r>
-      <w:r>
-        <w:rPr>
-          <w:b/>
-          <w:bCs/>
-        </w:rPr>
-        <w:t>;</w:t>
-      </w:r>
-    </w:p>
-    <w:p>
-      <w:pPr>
-        <w:ind w:left="360"/>
-        <w:jc w:val="both"/>
-        <w:rPr>
-          <w:b/>
-          <w:bCs/>
-        </w:rPr>
-      </w:pPr>
-      <w:r>
-        <w:tab/>
-      </w:r>
-      <w:r>
-        <w:rPr>
-          <w:u w:val="single"/>
-        </w:rPr>
-        <w:t>PREVENTION SECURITY SYSTEM</w:t>
-      </w:r>
-      <w:r>
-        <w:t>:</w:t>
-      </w:r>
-      <w:r>
-        <w:t xml:space="preserve"> </w:t>
-      </w:r>
-      <w:r>
-        <w:rPr>
-          <w:b/>
-          <w:bCs/>
-          <w:color w:val="FF0000"/>
-        </w:rPr>
-        <w:t xml:space="preserve">ANY </w:t>
-      </w:r>
-      <w:r>
-        <w:rPr>
-          <w:b/>
-          <w:bCs/>
-          <w:color w:val="FF0000"/>
-        </w:rPr>
-        <w:t>MUSCLE TORTURE</w:t>
-      </w:r>
-      <w:r>
-        <w:rPr>
-          <w:b/>
-          <w:bCs/>
-        </w:rPr>
-        <w:t>;</w:t>
-      </w:r>
-    </w:p>
-    <w:p>
-      <w:pPr>
-        <w:ind w:left="360"/>
-        <w:jc w:val="both"/>
-        <w:rPr>
-          <w:b/>
-          <w:bCs/>
-        </w:rPr>
-      </w:pPr>
-      <w:r>
-        <w:tab/>
-      </w:r>
-      <w:r>
-        <w:rPr>
-          <w:u w:val="single"/>
-        </w:rPr>
-        <w:t>PREVENTION SECURITY SYSTEM</w:t>
-      </w:r>
-      <w:r>
-        <w:t>:</w:t>
-      </w:r>
-      <w:r>
-        <w:t xml:space="preserve"> </w:t>
-      </w:r>
-      <w:r>
-        <w:rPr>
-          <w:b/>
-          <w:bCs/>
-          <w:color w:val="FF0000"/>
-        </w:rPr>
-        <w:t xml:space="preserve">ANY </w:t>
-      </w:r>
-      <w:r>
-        <w:rPr>
-          <w:b/>
-          <w:bCs/>
-          <w:color w:val="FF0000"/>
-        </w:rPr>
-        <w:t>MUSICAL TORTURE</w:t>
-      </w:r>
-      <w:r>
-        <w:rPr>
-          <w:b/>
-          <w:bCs/>
-        </w:rPr>
-        <w:t>;</w:t>
-      </w:r>
-    </w:p>
-    <w:p>
-      <w:pPr>
-        <w:ind w:left="360"/>
-        <w:jc w:val="both"/>
-        <w:rPr>
-          <w:b/>
-          <w:bCs/>
-        </w:rPr>
-      </w:pPr>
-      <w:r>
-        <w:tab/>
-      </w:r>
-      <w:r>
-        <w:rPr>
-          <w:u w:val="single"/>
-        </w:rPr>
-        <w:t>PREVENTION SECURITY SYSTEM</w:t>
-      </w:r>
-      <w:r>
-        <w:t>:</w:t>
-      </w:r>
-      <w:r>
-        <w:t xml:space="preserve"> </w:t>
-      </w:r>
-      <w:r>
-        <w:rPr>
-          <w:b/>
-          <w:bCs/>
-          <w:color w:val="FF0000"/>
-        </w:rPr>
-        <w:t xml:space="preserve">ANY </w:t>
-      </w:r>
-      <w:r>
-        <w:rPr>
-          <w:b/>
-          <w:bCs/>
-          <w:color w:val="FF0000"/>
-        </w:rPr>
-        <w:t>NUCLEAR TORTURE</w:t>
-      </w:r>
-      <w:r>
-        <w:rPr>
-          <w:b/>
-          <w:bCs/>
-        </w:rPr>
-        <w:t>;</w:t>
-      </w:r>
-    </w:p>
-    <w:p>
-      <w:pPr>
-        <w:ind w:left="360"/>
-        <w:jc w:val="both"/>
-        <w:rPr>
-          <w:b/>
-          <w:bCs/>
-        </w:rPr>
-      </w:pPr>
-      <w:r>
-        <w:tab/>
-      </w:r>
-      <w:r>
-        <w:rPr>
-          <w:u w:val="single"/>
-        </w:rPr>
-        <w:t>PREVENTION SECURITY SYSTEM</w:t>
-      </w:r>
-      <w:r>
-        <w:t>:</w:t>
-      </w:r>
-      <w:r>
-        <w:t xml:space="preserve"> </w:t>
-      </w:r>
-      <w:r>
-        <w:rPr>
-          <w:b/>
-          <w:bCs/>
-          <w:color w:val="FF0000"/>
-        </w:rPr>
-        <w:t xml:space="preserve">ANY </w:t>
-      </w:r>
-      <w:r>
-        <w:rPr>
-          <w:b/>
-          <w:bCs/>
-          <w:color w:val="FF0000"/>
-        </w:rPr>
-        <w:t>OCCULAR CAVITY TORTURE</w:t>
-      </w:r>
-      <w:r>
-        <w:rPr>
-          <w:b/>
-          <w:bCs/>
-        </w:rPr>
-        <w:t>;</w:t>
-      </w:r>
-    </w:p>
-    <w:p>
-      <w:pPr>
-        <w:ind w:left="360"/>
-        <w:jc w:val="both"/>
-        <w:rPr>
-          <w:b/>
-          <w:bCs/>
-        </w:rPr>
-      </w:pPr>
-      <w:r>
-        <w:tab/>
-      </w:r>
-      <w:r>
-        <w:rPr>
-          <w:u w:val="single"/>
-        </w:rPr>
-        <w:t>PREVENTION SECURITY SYSTEM</w:t>
-      </w:r>
-      <w:r>
-        <w:t>:</w:t>
-      </w:r>
-      <w:r>
-        <w:t xml:space="preserve"> </w:t>
-      </w:r>
-      <w:r>
-        <w:rPr>
-          <w:b/>
-          <w:bCs/>
-          <w:color w:val="FF0000"/>
-        </w:rPr>
-        <w:t xml:space="preserve">ANY </w:t>
-      </w:r>
-      <w:r>
-        <w:rPr>
-          <w:b/>
-          <w:bCs/>
-          <w:color w:val="FF0000"/>
-        </w:rPr>
-        <w:t xml:space="preserve">PIN </w:t>
-      </w:r>
-      <w:r>
-        <w:rPr>
-          <w:b/>
-          <w:bCs/>
-          <w:color w:val="FF0000"/>
-        </w:rPr>
-        <w:t>PRICK</w:t>
-      </w:r>
-      <w:r>
-        <w:rPr>
-          <w:b/>
-          <w:bCs/>
-        </w:rPr>
-        <w:t>;</w:t>
-      </w:r>
-    </w:p>
-    <w:p>
-      <w:pPr>
-        <w:ind w:left="360"/>
-        <w:jc w:val="both"/>
-        <w:rPr>
-          <w:b/>
-          <w:bCs/>
-        </w:rPr>
-      </w:pPr>
-      <w:r>
-        <w:tab/>
-      </w:r>
-      <w:r>
-        <w:rPr>
-          <w:u w:val="single"/>
-        </w:rPr>
-        <w:t>PREVENTION SECURITY SYSTEM</w:t>
-      </w:r>
-      <w:r>
-        <w:t>:</w:t>
-      </w:r>
-      <w:r>
-        <w:t xml:space="preserve"> </w:t>
-      </w:r>
-      <w:r>
-        <w:rPr>
-          <w:b/>
-          <w:bCs/>
-          <w:color w:val="FF0000"/>
-        </w:rPr>
-        <w:t xml:space="preserve">ANY </w:t>
-      </w:r>
-      <w:r>
-        <w:rPr>
-          <w:b/>
-          <w:bCs/>
-          <w:color w:val="FF0000"/>
-        </w:rPr>
-        <w:t>PIN ST</w:t>
-      </w:r>
-      <w:r>
-        <w:rPr>
-          <w:b/>
-          <w:bCs/>
-          <w:color w:val="FF0000"/>
-        </w:rPr>
-        <w:t>ICK</w:t>
-      </w:r>
-      <w:r>
-        <w:rPr>
-          <w:b/>
-          <w:bCs/>
-        </w:rPr>
-        <w:t>;</w:t>
-      </w:r>
-    </w:p>
-    <w:p>
-      <w:pPr>
-        <w:ind w:left="360"/>
-        <w:jc w:val="both"/>
-        <w:rPr>
-          <w:b/>
-          <w:bCs/>
-        </w:rPr>
-      </w:pPr>
-      <w:r>
-        <w:tab/>
-      </w:r>
-      <w:r>
-        <w:rPr>
-          <w:u w:val="single"/>
-        </w:rPr>
-        <w:t>PREVENTION SECURITY SYSTEM</w:t>
-      </w:r>
-      <w:r>
-        <w:t>:</w:t>
-      </w:r>
-      <w:r>
-        <w:t xml:space="preserve"> </w:t>
-      </w:r>
-      <w:r>
-        <w:rPr>
-          <w:b/>
-          <w:bCs/>
-          <w:color w:val="FF0000"/>
-        </w:rPr>
-        <w:t xml:space="preserve">ANY </w:t>
-      </w:r>
-      <w:r>
-        <w:rPr>
-          <w:b/>
-          <w:bCs/>
-          <w:color w:val="FF0000"/>
-        </w:rPr>
-        <w:t>PIN STRIKE</w:t>
-      </w:r>
-      <w:r>
-        <w:rPr>
-          <w:b/>
-          <w:bCs/>
-        </w:rPr>
-        <w:t>;</w:t>
-      </w:r>
-    </w:p>
-    <w:p>
-      <w:pPr>
-        <w:ind w:left="360"/>
-        <w:jc w:val="both"/>
-        <w:rPr>
-          <w:b/>
-          <w:bCs/>
-        </w:rPr>
-      </w:pPr>
-      <w:r>
-        <w:tab/>
-      </w:r>
-      <w:r>
-        <w:rPr>
-          <w:u w:val="single"/>
-        </w:rPr>
-        <w:t>PREVENTION SECURITY SYSTEM</w:t>
-      </w:r>
-      <w:r>
-        <w:t>:</w:t>
-      </w:r>
-      <w:r>
-        <w:t xml:space="preserve"> </w:t>
-      </w:r>
-      <w:r>
-        <w:rPr>
-          <w:b/>
-          <w:bCs/>
-          <w:color w:val="FF0000"/>
-        </w:rPr>
-        <w:t xml:space="preserve">ANY </w:t>
-      </w:r>
-      <w:r>
-        <w:rPr>
-          <w:b/>
-          <w:bCs/>
-          <w:color w:val="FF0000"/>
-        </w:rPr>
         <w:t>POSITIONAL TORTURE</w:t>
       </w:r>
       <w:r>
@@ -3655,6 +3712,1014 @@
         </w:rPr>
       </w:pPr>
       <w:r>
+        <w:tab/>
+      </w:r>
+      <w:r>
+        <w:rPr>
+          <w:u w:val="single"/>
+        </w:rPr>
+        <w:t>PREVENTION SECURITY SYSTEM</w:t>
+      </w:r>
+      <w:r>
+        <w:t>:</w:t>
+      </w:r>
+      <w:r>
+        <w:t xml:space="preserve"> </w:t>
+      </w:r>
+      <w:r>
+        <w:rPr>
+          <w:b/>
+          <w:bCs/>
+          <w:color w:val="FF0000"/>
+        </w:rPr>
+        <w:t xml:space="preserve">ANY </w:t>
+      </w:r>
+      <w:r>
+        <w:rPr>
+          <w:b/>
+          <w:bCs/>
+          <w:color w:val="FF0000"/>
+        </w:rPr>
+        <w:t>PSYCHOLOGICAL TORTURE</w:t>
+      </w:r>
+      <w:r>
+        <w:rPr>
+          <w:b/>
+          <w:bCs/>
+        </w:rPr>
+        <w:t>;</w:t>
+      </w:r>
+    </w:p>
+    <w:p>
+      <w:pPr>
+        <w:ind w:left="360"/>
+        <w:jc w:val="both"/>
+        <w:rPr>
+          <w:b/>
+          <w:bCs/>
+        </w:rPr>
+      </w:pPr>
+      <w:r>
+        <w:tab/>
+      </w:r>
+      <w:r>
+        <w:rPr>
+          <w:u w:val="single"/>
+        </w:rPr>
+        <w:t>PREVENTION SECURITY SYSTEM</w:t>
+      </w:r>
+      <w:r>
+        <w:t>:</w:t>
+      </w:r>
+      <w:r>
+        <w:t xml:space="preserve"> </w:t>
+      </w:r>
+      <w:r>
+        <w:rPr>
+          <w:b/>
+          <w:bCs/>
+          <w:color w:val="FF0000"/>
+        </w:rPr>
+        <w:t xml:space="preserve">ANY </w:t>
+      </w:r>
+      <w:r>
+        <w:rPr>
+          <w:b/>
+          <w:bCs/>
+          <w:color w:val="FF0000"/>
+        </w:rPr>
+        <w:t>PUBLIC HUMILIATION</w:t>
+      </w:r>
+      <w:r>
+        <w:rPr>
+          <w:b/>
+          <w:bCs/>
+        </w:rPr>
+        <w:t>;</w:t>
+      </w:r>
+    </w:p>
+    <w:p>
+      <w:pPr>
+        <w:ind w:left="360"/>
+        <w:jc w:val="both"/>
+        <w:rPr>
+          <w:b/>
+          <w:bCs/>
+        </w:rPr>
+      </w:pPr>
+      <w:r>
+        <w:tab/>
+      </w:r>
+      <w:r>
+        <w:rPr>
+          <w:u w:val="single"/>
+        </w:rPr>
+        <w:t>PREVENTION SECURITY SYSTEM</w:t>
+      </w:r>
+      <w:r>
+        <w:t>:</w:t>
+      </w:r>
+      <w:r>
+        <w:t xml:space="preserve"> </w:t>
+      </w:r>
+      <w:r>
+        <w:rPr>
+          <w:b/>
+          <w:bCs/>
+          <w:color w:val="FF0000"/>
+        </w:rPr>
+        <w:t xml:space="preserve">ANY </w:t>
+      </w:r>
+      <w:r>
+        <w:rPr>
+          <w:b/>
+          <w:bCs/>
+          <w:color w:val="FF0000"/>
+        </w:rPr>
+        <w:t>RADIO FREQUENCY TORTURE</w:t>
+      </w:r>
+      <w:r>
+        <w:rPr>
+          <w:b/>
+          <w:bCs/>
+        </w:rPr>
+        <w:t>;</w:t>
+      </w:r>
+    </w:p>
+    <w:p>
+      <w:pPr>
+        <w:ind w:left="360"/>
+        <w:jc w:val="both"/>
+        <w:rPr>
+          <w:b/>
+          <w:bCs/>
+        </w:rPr>
+      </w:pPr>
+      <w:r>
+        <w:tab/>
+      </w:r>
+      <w:r>
+        <w:rPr>
+          <w:u w:val="single"/>
+        </w:rPr>
+        <w:t>PREVENTION SECURITY SYSTEM</w:t>
+      </w:r>
+      <w:r>
+        <w:t>:</w:t>
+      </w:r>
+      <w:r>
+        <w:t xml:space="preserve"> </w:t>
+      </w:r>
+      <w:r>
+        <w:rPr>
+          <w:b/>
+          <w:bCs/>
+          <w:color w:val="FF0000"/>
+        </w:rPr>
+        <w:t xml:space="preserve">ANY </w:t>
+      </w:r>
+      <w:r>
+        <w:rPr>
+          <w:b/>
+          <w:bCs/>
+          <w:color w:val="FF0000"/>
+        </w:rPr>
+        <w:t>RAPE TORTURE</w:t>
+      </w:r>
+      <w:r>
+        <w:rPr>
+          <w:b/>
+          <w:bCs/>
+        </w:rPr>
+        <w:t>;</w:t>
+      </w:r>
+    </w:p>
+    <w:p>
+      <w:pPr>
+        <w:ind w:left="360"/>
+        <w:jc w:val="both"/>
+        <w:rPr>
+          <w:b/>
+          <w:bCs/>
+        </w:rPr>
+      </w:pPr>
+      <w:r>
+        <w:tab/>
+      </w:r>
+      <w:r>
+        <w:rPr>
+          <w:u w:val="single"/>
+        </w:rPr>
+        <w:t>PREVENTION SECURITY SYSTEM</w:t>
+      </w:r>
+      <w:r>
+        <w:t>:</w:t>
+      </w:r>
+      <w:r>
+        <w:t xml:space="preserve"> </w:t>
+      </w:r>
+      <w:r>
+        <w:rPr>
+          <w:b/>
+          <w:bCs/>
+          <w:color w:val="FF0000"/>
+        </w:rPr>
+        <w:t xml:space="preserve">ANY </w:t>
+      </w:r>
+      <w:r>
+        <w:rPr>
+          <w:b/>
+          <w:bCs/>
+          <w:color w:val="FF0000"/>
+        </w:rPr>
+        <w:t>RENDITION TO ASSASSINATE</w:t>
+      </w:r>
+      <w:r>
+        <w:rPr>
+          <w:b/>
+          <w:bCs/>
+        </w:rPr>
+        <w:t>;</w:t>
+      </w:r>
+    </w:p>
+    <w:p>
+      <w:pPr>
+        <w:ind w:left="360"/>
+        <w:jc w:val="both"/>
+        <w:rPr>
+          <w:b/>
+          <w:bCs/>
+        </w:rPr>
+      </w:pPr>
+      <w:r>
+        <w:tab/>
+      </w:r>
+      <w:r>
+        <w:rPr>
+          <w:u w:val="single"/>
+        </w:rPr>
+        <w:t>PREVENTION SECURITY SYSTEM</w:t>
+      </w:r>
+      <w:r>
+        <w:t>:</w:t>
+      </w:r>
+      <w:r>
+        <w:t xml:space="preserve"> </w:t>
+      </w:r>
+      <w:r>
+        <w:rPr>
+          <w:b/>
+          <w:bCs/>
+          <w:color w:val="FF0000"/>
+        </w:rPr>
+        <w:t xml:space="preserve">ANY </w:t>
+      </w:r>
+      <w:r>
+        <w:rPr>
+          <w:b/>
+          <w:bCs/>
+          <w:color w:val="FF0000"/>
+        </w:rPr>
+        <w:t>RENDITION TO EXECUTE</w:t>
+      </w:r>
+      <w:r>
+        <w:rPr>
+          <w:b/>
+          <w:bCs/>
+        </w:rPr>
+        <w:t>;</w:t>
+      </w:r>
+    </w:p>
+    <w:p>
+      <w:pPr>
+        <w:ind w:left="360"/>
+        <w:jc w:val="both"/>
+        <w:rPr>
+          <w:b/>
+          <w:bCs/>
+        </w:rPr>
+      </w:pPr>
+      <w:r>
+        <w:tab/>
+      </w:r>
+      <w:r>
+        <w:rPr>
+          <w:u w:val="single"/>
+        </w:rPr>
+        <w:t>PREVENTION SECURITY SYSTEM</w:t>
+      </w:r>
+      <w:r>
+        <w:t>:</w:t>
+      </w:r>
+      <w:r>
+        <w:t xml:space="preserve"> </w:t>
+      </w:r>
+      <w:r>
+        <w:rPr>
+          <w:b/>
+          <w:bCs/>
+          <w:color w:val="FF0000"/>
+        </w:rPr>
+        <w:t xml:space="preserve">ANY </w:t>
+      </w:r>
+      <w:r>
+        <w:rPr>
+          <w:b/>
+          <w:bCs/>
+          <w:color w:val="FF0000"/>
+        </w:rPr>
+        <w:t>RENDITION TO EX-JUDICIALLY</w:t>
+      </w:r>
+      <w:r>
+        <w:rPr>
+          <w:b/>
+          <w:bCs/>
+        </w:rPr>
+        <w:t>;</w:t>
+      </w:r>
+    </w:p>
+    <w:p>
+      <w:pPr>
+        <w:ind w:left="360"/>
+        <w:jc w:val="both"/>
+        <w:rPr>
+          <w:b/>
+          <w:bCs/>
+        </w:rPr>
+      </w:pPr>
+      <w:r>
+        <w:tab/>
+      </w:r>
+      <w:r>
+        <w:rPr>
+          <w:u w:val="single"/>
+        </w:rPr>
+        <w:t>PREVENTION SECURITY SYSTEM</w:t>
+      </w:r>
+      <w:r>
+        <w:t>:</w:t>
+      </w:r>
+      <w:r>
+        <w:t xml:space="preserve"> </w:t>
+      </w:r>
+      <w:r>
+        <w:rPr>
+          <w:b/>
+          <w:bCs/>
+          <w:color w:val="FF0000"/>
+        </w:rPr>
+        <w:t xml:space="preserve">ANY </w:t>
+      </w:r>
+      <w:r>
+        <w:rPr>
+          <w:b/>
+          <w:bCs/>
+          <w:color w:val="FF0000"/>
+        </w:rPr>
+        <w:t>RENDITION TO MURDER</w:t>
+      </w:r>
+      <w:r>
+        <w:rPr>
+          <w:b/>
+          <w:bCs/>
+        </w:rPr>
+        <w:t>;</w:t>
+      </w:r>
+    </w:p>
+    <w:p>
+      <w:pPr>
+        <w:ind w:left="360"/>
+        <w:jc w:val="both"/>
+        <w:rPr>
+          <w:b/>
+          <w:bCs/>
+        </w:rPr>
+      </w:pPr>
+      <w:r>
+        <w:tab/>
+      </w:r>
+      <w:r>
+        <w:rPr>
+          <w:u w:val="single"/>
+        </w:rPr>
+        <w:t>PREVENTION SECURITY SYSTEM</w:t>
+      </w:r>
+      <w:r>
+        <w:t>:</w:t>
+      </w:r>
+      <w:r>
+        <w:t xml:space="preserve"> </w:t>
+      </w:r>
+      <w:r>
+        <w:rPr>
+          <w:b/>
+          <w:bCs/>
+          <w:color w:val="FF0000"/>
+        </w:rPr>
+        <w:t xml:space="preserve">ANY </w:t>
+      </w:r>
+      <w:r>
+        <w:rPr>
+          <w:b/>
+          <w:bCs/>
+          <w:color w:val="FF0000"/>
+        </w:rPr>
+        <w:t>RENDITION TO TORTURE</w:t>
+      </w:r>
+      <w:r>
+        <w:rPr>
+          <w:b/>
+          <w:bCs/>
+        </w:rPr>
+        <w:t>;</w:t>
+      </w:r>
+    </w:p>
+    <w:p>
+      <w:pPr>
+        <w:ind w:left="360"/>
+        <w:jc w:val="both"/>
+        <w:rPr>
+          <w:b/>
+          <w:bCs/>
+        </w:rPr>
+      </w:pPr>
+      <w:r>
+        <w:tab/>
+      </w:r>
+      <w:r>
+        <w:rPr>
+          <w:u w:val="single"/>
+        </w:rPr>
+        <w:t>PREVENTION SECURITY SYSTEM</w:t>
+      </w:r>
+      <w:r>
+        <w:t>:</w:t>
+      </w:r>
+      <w:r>
+        <w:t xml:space="preserve"> </w:t>
+      </w:r>
+      <w:r>
+        <w:rPr>
+          <w:b/>
+          <w:bCs/>
+          <w:color w:val="FF0000"/>
+        </w:rPr>
+        <w:t xml:space="preserve">ANY </w:t>
+      </w:r>
+      <w:r>
+        <w:rPr>
+          <w:b/>
+          <w:bCs/>
+          <w:color w:val="FF0000"/>
+        </w:rPr>
+        <w:t>RETINA TORTURE</w:t>
+      </w:r>
+      <w:r>
+        <w:rPr>
+          <w:b/>
+          <w:bCs/>
+        </w:rPr>
+        <w:t>;</w:t>
+      </w:r>
+    </w:p>
+    <w:p>
+      <w:pPr>
+        <w:ind w:left="360"/>
+        <w:jc w:val="both"/>
+        <w:rPr>
+          <w:b/>
+          <w:bCs/>
+        </w:rPr>
+      </w:pPr>
+      <w:r>
+        <w:tab/>
+      </w:r>
+      <w:r>
+        <w:rPr>
+          <w:u w:val="single"/>
+        </w:rPr>
+        <w:t>PREVENTION SECURITY SYSTEM</w:t>
+      </w:r>
+      <w:r>
+        <w:t>:</w:t>
+      </w:r>
+      <w:r>
+        <w:t xml:space="preserve"> </w:t>
+      </w:r>
+      <w:r>
+        <w:rPr>
+          <w:b/>
+          <w:bCs/>
+          <w:color w:val="FF0000"/>
+        </w:rPr>
+        <w:t xml:space="preserve">ANY </w:t>
+      </w:r>
+      <w:r>
+        <w:rPr>
+          <w:b/>
+          <w:bCs/>
+          <w:color w:val="FF0000"/>
+        </w:rPr>
+        <w:t>SCIATIC NERVE TORTURE</w:t>
+      </w:r>
+      <w:r>
+        <w:rPr>
+          <w:b/>
+          <w:bCs/>
+        </w:rPr>
+        <w:t>;</w:t>
+      </w:r>
+    </w:p>
+    <w:p>
+      <w:pPr>
+        <w:ind w:left="360"/>
+        <w:jc w:val="both"/>
+        <w:rPr>
+          <w:b/>
+          <w:bCs/>
+        </w:rPr>
+      </w:pPr>
+      <w:r>
+        <w:tab/>
+      </w:r>
+      <w:r>
+        <w:rPr>
+          <w:u w:val="single"/>
+        </w:rPr>
+        <w:t>PREVENTION SECURITY SYSTEM</w:t>
+      </w:r>
+      <w:r>
+        <w:t>:</w:t>
+      </w:r>
+      <w:r>
+        <w:t xml:space="preserve"> </w:t>
+      </w:r>
+      <w:r>
+        <w:rPr>
+          <w:b/>
+          <w:bCs/>
+          <w:color w:val="FF0000"/>
+        </w:rPr>
+        <w:t xml:space="preserve">ANY </w:t>
+      </w:r>
+      <w:r>
+        <w:rPr>
+          <w:b/>
+          <w:bCs/>
+          <w:color w:val="FF0000"/>
+        </w:rPr>
+        <w:t>SENSITIZATION</w:t>
+      </w:r>
+      <w:r>
+        <w:rPr>
+          <w:b/>
+          <w:bCs/>
+        </w:rPr>
+        <w:t>;</w:t>
+      </w:r>
+    </w:p>
+    <w:p>
+      <w:pPr>
+        <w:ind w:left="360"/>
+        <w:jc w:val="both"/>
+        <w:rPr>
+          <w:b/>
+          <w:bCs/>
+        </w:rPr>
+      </w:pPr>
+      <w:r>
+        <w:tab/>
+      </w:r>
+      <w:r>
+        <w:rPr>
+          <w:u w:val="single"/>
+        </w:rPr>
+        <w:t>PREVENTION SECURITY SYSTEM</w:t>
+      </w:r>
+      <w:r>
+        <w:t>:</w:t>
+      </w:r>
+      <w:r>
+        <w:t xml:space="preserve"> </w:t>
+      </w:r>
+      <w:r>
+        <w:rPr>
+          <w:b/>
+          <w:bCs/>
+          <w:color w:val="FF0000"/>
+        </w:rPr>
+        <w:t xml:space="preserve">ANY </w:t>
+      </w:r>
+      <w:r>
+        <w:rPr>
+          <w:b/>
+          <w:bCs/>
+          <w:color w:val="FF0000"/>
+        </w:rPr>
+        <w:t>SENSORY DEPRIVATION</w:t>
+      </w:r>
+      <w:r>
+        <w:rPr>
+          <w:b/>
+          <w:bCs/>
+        </w:rPr>
+        <w:t>;</w:t>
+      </w:r>
+    </w:p>
+    <w:p>
+      <w:pPr>
+        <w:ind w:left="360"/>
+        <w:jc w:val="both"/>
+        <w:rPr>
+          <w:b/>
+          <w:bCs/>
+        </w:rPr>
+      </w:pPr>
+      <w:r>
+        <w:tab/>
+      </w:r>
+      <w:r>
+        <w:rPr>
+          <w:u w:val="single"/>
+        </w:rPr>
+        <w:t>PREVENTION SECURITY SYSTEM</w:t>
+      </w:r>
+      <w:r>
+        <w:t>:</w:t>
+      </w:r>
+      <w:r>
+        <w:t xml:space="preserve"> </w:t>
+      </w:r>
+      <w:r>
+        <w:rPr>
+          <w:b/>
+          <w:bCs/>
+          <w:color w:val="FF0000"/>
+        </w:rPr>
+        <w:t xml:space="preserve">ANY </w:t>
+      </w:r>
+      <w:r>
+        <w:rPr>
+          <w:b/>
+          <w:bCs/>
+          <w:color w:val="FF0000"/>
+        </w:rPr>
+        <w:t>SEXUAL ASSAULT</w:t>
+      </w:r>
+      <w:r>
+        <w:rPr>
+          <w:b/>
+          <w:bCs/>
+        </w:rPr>
+        <w:t>;</w:t>
+      </w:r>
+    </w:p>
+    <w:p>
+      <w:pPr>
+        <w:ind w:left="360"/>
+        <w:jc w:val="both"/>
+        <w:rPr>
+          <w:b/>
+          <w:bCs/>
+        </w:rPr>
+      </w:pPr>
+      <w:r>
+        <w:tab/>
+      </w:r>
+      <w:r>
+        <w:rPr>
+          <w:u w:val="single"/>
+        </w:rPr>
+        <w:t>PREVENTION SECURITY SYSTEM</w:t>
+      </w:r>
+      <w:r>
+        <w:t>:</w:t>
+      </w:r>
+      <w:r>
+        <w:t xml:space="preserve"> </w:t>
+      </w:r>
+      <w:r>
+        <w:rPr>
+          <w:b/>
+          <w:bCs/>
+          <w:color w:val="FF0000"/>
+        </w:rPr>
+        <w:t xml:space="preserve">ANY </w:t>
+      </w:r>
+      <w:r>
+        <w:rPr>
+          <w:b/>
+          <w:bCs/>
+          <w:color w:val="FF0000"/>
+        </w:rPr>
+        <w:t>SEXUAL TORTURE</w:t>
+      </w:r>
+      <w:r>
+        <w:rPr>
+          <w:b/>
+          <w:bCs/>
+        </w:rPr>
+        <w:t>;</w:t>
+      </w:r>
+    </w:p>
+    <w:p>
+      <w:pPr>
+        <w:ind w:left="360"/>
+        <w:jc w:val="both"/>
+        <w:rPr>
+          <w:b/>
+          <w:bCs/>
+        </w:rPr>
+      </w:pPr>
+      <w:r>
+        <w:tab/>
+      </w:r>
+      <w:r>
+        <w:rPr>
+          <w:u w:val="single"/>
+        </w:rPr>
+        <w:t>PREVENTION SECURITY SYSTEM</w:t>
+      </w:r>
+      <w:r>
+        <w:t>:</w:t>
+      </w:r>
+      <w:r>
+        <w:t xml:space="preserve"> </w:t>
+      </w:r>
+      <w:r>
+        <w:rPr>
+          <w:b/>
+          <w:bCs/>
+          <w:color w:val="FF0000"/>
+        </w:rPr>
+        <w:t xml:space="preserve">ANY </w:t>
+      </w:r>
+      <w:r>
+        <w:rPr>
+          <w:b/>
+          <w:bCs/>
+          <w:color w:val="FF0000"/>
+        </w:rPr>
+        <w:t>SLEEP DEPRIVATION</w:t>
+      </w:r>
+      <w:r>
+        <w:rPr>
+          <w:b/>
+          <w:bCs/>
+        </w:rPr>
+        <w:t>;</w:t>
+      </w:r>
+    </w:p>
+    <w:p>
+      <w:pPr>
+        <w:ind w:left="360"/>
+        <w:jc w:val="both"/>
+        <w:rPr>
+          <w:b/>
+          <w:bCs/>
+        </w:rPr>
+      </w:pPr>
+      <w:r>
+        <w:tab/>
+      </w:r>
+      <w:r>
+        <w:rPr>
+          <w:u w:val="single"/>
+        </w:rPr>
+        <w:t>PREVENTION SECURITY SYSTEM</w:t>
+      </w:r>
+      <w:r>
+        <w:t>:</w:t>
+      </w:r>
+      <w:r>
+        <w:t xml:space="preserve"> </w:t>
+      </w:r>
+      <w:r>
+        <w:rPr>
+          <w:b/>
+          <w:bCs/>
+          <w:color w:val="FF0000"/>
+        </w:rPr>
+        <w:t xml:space="preserve">ANY </w:t>
+      </w:r>
+      <w:r>
+        <w:rPr>
+          <w:b/>
+          <w:bCs/>
+          <w:color w:val="FF0000"/>
+        </w:rPr>
+        <w:t>SODEMY</w:t>
+      </w:r>
+      <w:r>
+        <w:rPr>
+          <w:b/>
+          <w:bCs/>
+        </w:rPr>
+        <w:t>;</w:t>
+      </w:r>
+    </w:p>
+    <w:p>
+      <w:pPr>
+        <w:ind w:left="360"/>
+        <w:jc w:val="both"/>
+        <w:rPr>
+          <w:b/>
+          <w:bCs/>
+        </w:rPr>
+      </w:pPr>
+      <w:r>
+        <w:tab/>
+      </w:r>
+      <w:r>
+        <w:rPr>
+          <w:u w:val="single"/>
+        </w:rPr>
+        <w:t>PREVENTION SECURITY SYSTEM</w:t>
+      </w:r>
+      <w:r>
+        <w:t>:</w:t>
+      </w:r>
+      <w:r>
+        <w:t xml:space="preserve"> </w:t>
+      </w:r>
+      <w:r>
+        <w:rPr>
+          <w:b/>
+          <w:bCs/>
+          <w:color w:val="FF0000"/>
+        </w:rPr>
+        <w:t xml:space="preserve">ANY </w:t>
+      </w:r>
+      <w:r>
+        <w:rPr>
+          <w:b/>
+          <w:bCs/>
+          <w:color w:val="FF0000"/>
+        </w:rPr>
+        <w:t>SPACE SURGERY</w:t>
+      </w:r>
+      <w:r>
+        <w:rPr>
+          <w:b/>
+          <w:bCs/>
+        </w:rPr>
+        <w:t>;</w:t>
+      </w:r>
+    </w:p>
+    <w:p>
+      <w:pPr>
+        <w:ind w:left="360"/>
+        <w:jc w:val="both"/>
+        <w:rPr>
+          <w:b/>
+          <w:bCs/>
+        </w:rPr>
+      </w:pPr>
+      <w:r>
+        <w:tab/>
+      </w:r>
+      <w:r>
+        <w:rPr>
+          <w:u w:val="single"/>
+        </w:rPr>
+        <w:t>PREVENTION SECURITY SYSTEM</w:t>
+      </w:r>
+      <w:r>
+        <w:t>:</w:t>
+      </w:r>
+      <w:r>
+        <w:t xml:space="preserve"> </w:t>
+      </w:r>
+      <w:r>
+        <w:rPr>
+          <w:b/>
+          <w:bCs/>
+          <w:color w:val="FF0000"/>
+        </w:rPr>
+        <w:t xml:space="preserve">ANY </w:t>
+      </w:r>
+      <w:r>
+        <w:rPr>
+          <w:b/>
+          <w:bCs/>
+          <w:color w:val="FF0000"/>
+        </w:rPr>
+        <w:t>SPACE WEAPONS TORTURE</w:t>
+      </w:r>
+      <w:r>
+        <w:rPr>
+          <w:b/>
+          <w:bCs/>
+        </w:rPr>
+        <w:t>;</w:t>
+      </w:r>
+    </w:p>
+    <w:p>
+      <w:pPr>
+        <w:ind w:left="360"/>
+        <w:jc w:val="both"/>
+        <w:rPr>
+          <w:b/>
+          <w:bCs/>
+        </w:rPr>
+      </w:pPr>
+      <w:r>
+        <w:tab/>
+      </w:r>
+      <w:r>
+        <w:rPr>
+          <w:u w:val="single"/>
+        </w:rPr>
+        <w:t>PREVENTION SECURITY SYSTEM</w:t>
+      </w:r>
+      <w:r>
+        <w:t>:</w:t>
+      </w:r>
+      <w:r>
+        <w:t xml:space="preserve"> </w:t>
+      </w:r>
+      <w:r>
+        <w:rPr>
+          <w:b/>
+          <w:bCs/>
+          <w:color w:val="FF0000"/>
+        </w:rPr>
+        <w:t xml:space="preserve">ANY </w:t>
+      </w:r>
+      <w:r>
+        <w:rPr>
+          <w:b/>
+          <w:bCs/>
+          <w:color w:val="FF0000"/>
+        </w:rPr>
+        <w:t>SPEECH TORTURE</w:t>
+      </w:r>
+      <w:r>
+        <w:rPr>
+          <w:b/>
+          <w:bCs/>
+        </w:rPr>
+        <w:t>;</w:t>
+      </w:r>
+    </w:p>
+    <w:p>
+      <w:pPr>
+        <w:ind w:left="360"/>
+        <w:jc w:val="both"/>
+        <w:rPr>
+          <w:b/>
+          <w:bCs/>
+        </w:rPr>
+      </w:pPr>
+      <w:r>
+        <w:tab/>
+      </w:r>
+      <w:r>
+        <w:rPr>
+          <w:u w:val="single"/>
+        </w:rPr>
+        <w:t>PREVENTION SECURITY SYSTEM</w:t>
+      </w:r>
+      <w:r>
+        <w:t>:</w:t>
+      </w:r>
+      <w:r>
+        <w:t xml:space="preserve"> </w:t>
+      </w:r>
+      <w:r>
+        <w:rPr>
+          <w:b/>
+          <w:bCs/>
+          <w:color w:val="FF0000"/>
+        </w:rPr>
+        <w:t xml:space="preserve">ANY </w:t>
+      </w:r>
+      <w:r>
+        <w:rPr>
+          <w:b/>
+          <w:bCs/>
+          <w:color w:val="FF0000"/>
+        </w:rPr>
+        <w:t>SPIDER BITE</w:t>
+      </w:r>
+      <w:r>
+        <w:rPr>
+          <w:b/>
+          <w:bCs/>
+        </w:rPr>
+        <w:t>;</w:t>
+      </w:r>
+    </w:p>
+    <w:p>
+      <w:pPr>
+        <w:ind w:left="360"/>
+        <w:jc w:val="both"/>
+        <w:rPr>
+          <w:b/>
+          <w:bCs/>
+        </w:rPr>
+      </w:pPr>
+      <w:r>
         <w:lastRenderedPageBreak/>
         <w:tab/>
       </w:r>
@@ -3684,1014 +4749,6 @@
           <w:bCs/>
           <w:color w:val="FF0000"/>
         </w:rPr>
-        <w:t>PSYCHOLOGICAL TORTURE</w:t>
-      </w:r>
-      <w:r>
-        <w:rPr>
-          <w:b/>
-          <w:bCs/>
-        </w:rPr>
-        <w:t>;</w:t>
-      </w:r>
-    </w:p>
-    <w:p>
-      <w:pPr>
-        <w:ind w:left="360"/>
-        <w:jc w:val="both"/>
-        <w:rPr>
-          <w:b/>
-          <w:bCs/>
-        </w:rPr>
-      </w:pPr>
-      <w:r>
-        <w:tab/>
-      </w:r>
-      <w:r>
-        <w:rPr>
-          <w:u w:val="single"/>
-        </w:rPr>
-        <w:t>PREVENTION SECURITY SYSTEM</w:t>
-      </w:r>
-      <w:r>
-        <w:t>:</w:t>
-      </w:r>
-      <w:r>
-        <w:t xml:space="preserve"> </w:t>
-      </w:r>
-      <w:r>
-        <w:rPr>
-          <w:b/>
-          <w:bCs/>
-          <w:color w:val="FF0000"/>
-        </w:rPr>
-        <w:t xml:space="preserve">ANY </w:t>
-      </w:r>
-      <w:r>
-        <w:rPr>
-          <w:b/>
-          <w:bCs/>
-          <w:color w:val="FF0000"/>
-        </w:rPr>
-        <w:t>PUBLIC HUMILIATION</w:t>
-      </w:r>
-      <w:r>
-        <w:rPr>
-          <w:b/>
-          <w:bCs/>
-        </w:rPr>
-        <w:t>;</w:t>
-      </w:r>
-    </w:p>
-    <w:p>
-      <w:pPr>
-        <w:ind w:left="360"/>
-        <w:jc w:val="both"/>
-        <w:rPr>
-          <w:b/>
-          <w:bCs/>
-        </w:rPr>
-      </w:pPr>
-      <w:r>
-        <w:tab/>
-      </w:r>
-      <w:r>
-        <w:rPr>
-          <w:u w:val="single"/>
-        </w:rPr>
-        <w:t>PREVENTION SECURITY SYSTEM</w:t>
-      </w:r>
-      <w:r>
-        <w:t>:</w:t>
-      </w:r>
-      <w:r>
-        <w:t xml:space="preserve"> </w:t>
-      </w:r>
-      <w:r>
-        <w:rPr>
-          <w:b/>
-          <w:bCs/>
-          <w:color w:val="FF0000"/>
-        </w:rPr>
-        <w:t xml:space="preserve">ANY </w:t>
-      </w:r>
-      <w:r>
-        <w:rPr>
-          <w:b/>
-          <w:bCs/>
-          <w:color w:val="FF0000"/>
-        </w:rPr>
-        <w:t>RADIO FREQUENCY TORTURE</w:t>
-      </w:r>
-      <w:r>
-        <w:rPr>
-          <w:b/>
-          <w:bCs/>
-        </w:rPr>
-        <w:t>;</w:t>
-      </w:r>
-    </w:p>
-    <w:p>
-      <w:pPr>
-        <w:ind w:left="360"/>
-        <w:jc w:val="both"/>
-        <w:rPr>
-          <w:b/>
-          <w:bCs/>
-        </w:rPr>
-      </w:pPr>
-      <w:r>
-        <w:tab/>
-      </w:r>
-      <w:r>
-        <w:rPr>
-          <w:u w:val="single"/>
-        </w:rPr>
-        <w:t>PREVENTION SECURITY SYSTEM</w:t>
-      </w:r>
-      <w:r>
-        <w:t>:</w:t>
-      </w:r>
-      <w:r>
-        <w:t xml:space="preserve"> </w:t>
-      </w:r>
-      <w:r>
-        <w:rPr>
-          <w:b/>
-          <w:bCs/>
-          <w:color w:val="FF0000"/>
-        </w:rPr>
-        <w:t xml:space="preserve">ANY </w:t>
-      </w:r>
-      <w:r>
-        <w:rPr>
-          <w:b/>
-          <w:bCs/>
-          <w:color w:val="FF0000"/>
-        </w:rPr>
-        <w:t>RAPE TORTURE</w:t>
-      </w:r>
-      <w:r>
-        <w:rPr>
-          <w:b/>
-          <w:bCs/>
-        </w:rPr>
-        <w:t>;</w:t>
-      </w:r>
-    </w:p>
-    <w:p>
-      <w:pPr>
-        <w:ind w:left="360"/>
-        <w:jc w:val="both"/>
-        <w:rPr>
-          <w:b/>
-          <w:bCs/>
-        </w:rPr>
-      </w:pPr>
-      <w:r>
-        <w:tab/>
-      </w:r>
-      <w:r>
-        <w:rPr>
-          <w:u w:val="single"/>
-        </w:rPr>
-        <w:t>PREVENTION SECURITY SYSTEM</w:t>
-      </w:r>
-      <w:r>
-        <w:t>:</w:t>
-      </w:r>
-      <w:r>
-        <w:t xml:space="preserve"> </w:t>
-      </w:r>
-      <w:r>
-        <w:rPr>
-          <w:b/>
-          <w:bCs/>
-          <w:color w:val="FF0000"/>
-        </w:rPr>
-        <w:t xml:space="preserve">ANY </w:t>
-      </w:r>
-      <w:r>
-        <w:rPr>
-          <w:b/>
-          <w:bCs/>
-          <w:color w:val="FF0000"/>
-        </w:rPr>
-        <w:t>RENDITION TO ASSASSINATE</w:t>
-      </w:r>
-      <w:r>
-        <w:rPr>
-          <w:b/>
-          <w:bCs/>
-        </w:rPr>
-        <w:t>;</w:t>
-      </w:r>
-    </w:p>
-    <w:p>
-      <w:pPr>
-        <w:ind w:left="360"/>
-        <w:jc w:val="both"/>
-        <w:rPr>
-          <w:b/>
-          <w:bCs/>
-        </w:rPr>
-      </w:pPr>
-      <w:r>
-        <w:tab/>
-      </w:r>
-      <w:r>
-        <w:rPr>
-          <w:u w:val="single"/>
-        </w:rPr>
-        <w:t>PREVENTION SECURITY SYSTEM</w:t>
-      </w:r>
-      <w:r>
-        <w:t>:</w:t>
-      </w:r>
-      <w:r>
-        <w:t xml:space="preserve"> </w:t>
-      </w:r>
-      <w:r>
-        <w:rPr>
-          <w:b/>
-          <w:bCs/>
-          <w:color w:val="FF0000"/>
-        </w:rPr>
-        <w:t xml:space="preserve">ANY </w:t>
-      </w:r>
-      <w:r>
-        <w:rPr>
-          <w:b/>
-          <w:bCs/>
-          <w:color w:val="FF0000"/>
-        </w:rPr>
-        <w:t>RENDITION TO EXECUTE</w:t>
-      </w:r>
-      <w:r>
-        <w:rPr>
-          <w:b/>
-          <w:bCs/>
-        </w:rPr>
-        <w:t>;</w:t>
-      </w:r>
-    </w:p>
-    <w:p>
-      <w:pPr>
-        <w:ind w:left="360"/>
-        <w:jc w:val="both"/>
-        <w:rPr>
-          <w:b/>
-          <w:bCs/>
-        </w:rPr>
-      </w:pPr>
-      <w:r>
-        <w:tab/>
-      </w:r>
-      <w:r>
-        <w:rPr>
-          <w:u w:val="single"/>
-        </w:rPr>
-        <w:t>PREVENTION SECURITY SYSTEM</w:t>
-      </w:r>
-      <w:r>
-        <w:t>:</w:t>
-      </w:r>
-      <w:r>
-        <w:t xml:space="preserve"> </w:t>
-      </w:r>
-      <w:r>
-        <w:rPr>
-          <w:b/>
-          <w:bCs/>
-          <w:color w:val="FF0000"/>
-        </w:rPr>
-        <w:t xml:space="preserve">ANY </w:t>
-      </w:r>
-      <w:r>
-        <w:rPr>
-          <w:b/>
-          <w:bCs/>
-          <w:color w:val="FF0000"/>
-        </w:rPr>
-        <w:t>RENDITION TO EX-JUDICIALLY</w:t>
-      </w:r>
-      <w:r>
-        <w:rPr>
-          <w:b/>
-          <w:bCs/>
-        </w:rPr>
-        <w:t>;</w:t>
-      </w:r>
-    </w:p>
-    <w:p>
-      <w:pPr>
-        <w:ind w:left="360"/>
-        <w:jc w:val="both"/>
-        <w:rPr>
-          <w:b/>
-          <w:bCs/>
-        </w:rPr>
-      </w:pPr>
-      <w:r>
-        <w:tab/>
-      </w:r>
-      <w:r>
-        <w:rPr>
-          <w:u w:val="single"/>
-        </w:rPr>
-        <w:t>PREVENTION SECURITY SYSTEM</w:t>
-      </w:r>
-      <w:r>
-        <w:t>:</w:t>
-      </w:r>
-      <w:r>
-        <w:t xml:space="preserve"> </w:t>
-      </w:r>
-      <w:r>
-        <w:rPr>
-          <w:b/>
-          <w:bCs/>
-          <w:color w:val="FF0000"/>
-        </w:rPr>
-        <w:t xml:space="preserve">ANY </w:t>
-      </w:r>
-      <w:r>
-        <w:rPr>
-          <w:b/>
-          <w:bCs/>
-          <w:color w:val="FF0000"/>
-        </w:rPr>
-        <w:t>RENDITION TO MURDER</w:t>
-      </w:r>
-      <w:r>
-        <w:rPr>
-          <w:b/>
-          <w:bCs/>
-        </w:rPr>
-        <w:t>;</w:t>
-      </w:r>
-    </w:p>
-    <w:p>
-      <w:pPr>
-        <w:ind w:left="360"/>
-        <w:jc w:val="both"/>
-        <w:rPr>
-          <w:b/>
-          <w:bCs/>
-        </w:rPr>
-      </w:pPr>
-      <w:r>
-        <w:tab/>
-      </w:r>
-      <w:r>
-        <w:rPr>
-          <w:u w:val="single"/>
-        </w:rPr>
-        <w:t>PREVENTION SECURITY SYSTEM</w:t>
-      </w:r>
-      <w:r>
-        <w:t>:</w:t>
-      </w:r>
-      <w:r>
-        <w:t xml:space="preserve"> </w:t>
-      </w:r>
-      <w:r>
-        <w:rPr>
-          <w:b/>
-          <w:bCs/>
-          <w:color w:val="FF0000"/>
-        </w:rPr>
-        <w:t xml:space="preserve">ANY </w:t>
-      </w:r>
-      <w:r>
-        <w:rPr>
-          <w:b/>
-          <w:bCs/>
-          <w:color w:val="FF0000"/>
-        </w:rPr>
-        <w:t>RENDITION TO TORTURE</w:t>
-      </w:r>
-      <w:r>
-        <w:rPr>
-          <w:b/>
-          <w:bCs/>
-        </w:rPr>
-        <w:t>;</w:t>
-      </w:r>
-    </w:p>
-    <w:p>
-      <w:pPr>
-        <w:ind w:left="360"/>
-        <w:jc w:val="both"/>
-        <w:rPr>
-          <w:b/>
-          <w:bCs/>
-        </w:rPr>
-      </w:pPr>
-      <w:r>
-        <w:tab/>
-      </w:r>
-      <w:r>
-        <w:rPr>
-          <w:u w:val="single"/>
-        </w:rPr>
-        <w:t>PREVENTION SECURITY SYSTEM</w:t>
-      </w:r>
-      <w:r>
-        <w:t>:</w:t>
-      </w:r>
-      <w:r>
-        <w:t xml:space="preserve"> </w:t>
-      </w:r>
-      <w:r>
-        <w:rPr>
-          <w:b/>
-          <w:bCs/>
-          <w:color w:val="FF0000"/>
-        </w:rPr>
-        <w:t xml:space="preserve">ANY </w:t>
-      </w:r>
-      <w:r>
-        <w:rPr>
-          <w:b/>
-          <w:bCs/>
-          <w:color w:val="FF0000"/>
-        </w:rPr>
-        <w:t>RETINA TORTURE</w:t>
-      </w:r>
-      <w:r>
-        <w:rPr>
-          <w:b/>
-          <w:bCs/>
-        </w:rPr>
-        <w:t>;</w:t>
-      </w:r>
-    </w:p>
-    <w:p>
-      <w:pPr>
-        <w:ind w:left="360"/>
-        <w:jc w:val="both"/>
-        <w:rPr>
-          <w:b/>
-          <w:bCs/>
-        </w:rPr>
-      </w:pPr>
-      <w:r>
-        <w:tab/>
-      </w:r>
-      <w:r>
-        <w:rPr>
-          <w:u w:val="single"/>
-        </w:rPr>
-        <w:t>PREVENTION SECURITY SYSTEM</w:t>
-      </w:r>
-      <w:r>
-        <w:t>:</w:t>
-      </w:r>
-      <w:r>
-        <w:t xml:space="preserve"> </w:t>
-      </w:r>
-      <w:r>
-        <w:rPr>
-          <w:b/>
-          <w:bCs/>
-          <w:color w:val="FF0000"/>
-        </w:rPr>
-        <w:t xml:space="preserve">ANY </w:t>
-      </w:r>
-      <w:r>
-        <w:rPr>
-          <w:b/>
-          <w:bCs/>
-          <w:color w:val="FF0000"/>
-        </w:rPr>
-        <w:t>SCIATIC NERVE TORTURE</w:t>
-      </w:r>
-      <w:r>
-        <w:rPr>
-          <w:b/>
-          <w:bCs/>
-        </w:rPr>
-        <w:t>;</w:t>
-      </w:r>
-    </w:p>
-    <w:p>
-      <w:pPr>
-        <w:ind w:left="360"/>
-        <w:jc w:val="both"/>
-        <w:rPr>
-          <w:b/>
-          <w:bCs/>
-        </w:rPr>
-      </w:pPr>
-      <w:r>
-        <w:tab/>
-      </w:r>
-      <w:r>
-        <w:rPr>
-          <w:u w:val="single"/>
-        </w:rPr>
-        <w:t>PREVENTION SECURITY SYSTEM</w:t>
-      </w:r>
-      <w:r>
-        <w:t>:</w:t>
-      </w:r>
-      <w:r>
-        <w:t xml:space="preserve"> </w:t>
-      </w:r>
-      <w:r>
-        <w:rPr>
-          <w:b/>
-          <w:bCs/>
-          <w:color w:val="FF0000"/>
-        </w:rPr>
-        <w:t xml:space="preserve">ANY </w:t>
-      </w:r>
-      <w:r>
-        <w:rPr>
-          <w:b/>
-          <w:bCs/>
-          <w:color w:val="FF0000"/>
-        </w:rPr>
-        <w:t>SENSITIZATION</w:t>
-      </w:r>
-      <w:r>
-        <w:rPr>
-          <w:b/>
-          <w:bCs/>
-        </w:rPr>
-        <w:t>;</w:t>
-      </w:r>
-    </w:p>
-    <w:p>
-      <w:pPr>
-        <w:ind w:left="360"/>
-        <w:jc w:val="both"/>
-        <w:rPr>
-          <w:b/>
-          <w:bCs/>
-        </w:rPr>
-      </w:pPr>
-      <w:r>
-        <w:tab/>
-      </w:r>
-      <w:r>
-        <w:rPr>
-          <w:u w:val="single"/>
-        </w:rPr>
-        <w:t>PREVENTION SECURITY SYSTEM</w:t>
-      </w:r>
-      <w:r>
-        <w:t>:</w:t>
-      </w:r>
-      <w:r>
-        <w:t xml:space="preserve"> </w:t>
-      </w:r>
-      <w:r>
-        <w:rPr>
-          <w:b/>
-          <w:bCs/>
-          <w:color w:val="FF0000"/>
-        </w:rPr>
-        <w:t xml:space="preserve">ANY </w:t>
-      </w:r>
-      <w:r>
-        <w:rPr>
-          <w:b/>
-          <w:bCs/>
-          <w:color w:val="FF0000"/>
-        </w:rPr>
-        <w:t>SENSORY DEPRIVATION</w:t>
-      </w:r>
-      <w:r>
-        <w:rPr>
-          <w:b/>
-          <w:bCs/>
-        </w:rPr>
-        <w:t>;</w:t>
-      </w:r>
-    </w:p>
-    <w:p>
-      <w:pPr>
-        <w:ind w:left="360"/>
-        <w:jc w:val="both"/>
-        <w:rPr>
-          <w:b/>
-          <w:bCs/>
-        </w:rPr>
-      </w:pPr>
-      <w:r>
-        <w:tab/>
-      </w:r>
-      <w:r>
-        <w:rPr>
-          <w:u w:val="single"/>
-        </w:rPr>
-        <w:t>PREVENTION SECURITY SYSTEM</w:t>
-      </w:r>
-      <w:r>
-        <w:t>:</w:t>
-      </w:r>
-      <w:r>
-        <w:t xml:space="preserve"> </w:t>
-      </w:r>
-      <w:r>
-        <w:rPr>
-          <w:b/>
-          <w:bCs/>
-          <w:color w:val="FF0000"/>
-        </w:rPr>
-        <w:t xml:space="preserve">ANY </w:t>
-      </w:r>
-      <w:r>
-        <w:rPr>
-          <w:b/>
-          <w:bCs/>
-          <w:color w:val="FF0000"/>
-        </w:rPr>
-        <w:t>SEXUAL ASSAULT</w:t>
-      </w:r>
-      <w:r>
-        <w:rPr>
-          <w:b/>
-          <w:bCs/>
-        </w:rPr>
-        <w:t>;</w:t>
-      </w:r>
-    </w:p>
-    <w:p>
-      <w:pPr>
-        <w:ind w:left="360"/>
-        <w:jc w:val="both"/>
-        <w:rPr>
-          <w:b/>
-          <w:bCs/>
-        </w:rPr>
-      </w:pPr>
-      <w:r>
-        <w:tab/>
-      </w:r>
-      <w:r>
-        <w:rPr>
-          <w:u w:val="single"/>
-        </w:rPr>
-        <w:t>PREVENTION SECURITY SYSTEM</w:t>
-      </w:r>
-      <w:r>
-        <w:t>:</w:t>
-      </w:r>
-      <w:r>
-        <w:t xml:space="preserve"> </w:t>
-      </w:r>
-      <w:r>
-        <w:rPr>
-          <w:b/>
-          <w:bCs/>
-          <w:color w:val="FF0000"/>
-        </w:rPr>
-        <w:t xml:space="preserve">ANY </w:t>
-      </w:r>
-      <w:r>
-        <w:rPr>
-          <w:b/>
-          <w:bCs/>
-          <w:color w:val="FF0000"/>
-        </w:rPr>
-        <w:t>SEXUAL TORTURE</w:t>
-      </w:r>
-      <w:r>
-        <w:rPr>
-          <w:b/>
-          <w:bCs/>
-        </w:rPr>
-        <w:t>;</w:t>
-      </w:r>
-    </w:p>
-    <w:p>
-      <w:pPr>
-        <w:ind w:left="360"/>
-        <w:jc w:val="both"/>
-        <w:rPr>
-          <w:b/>
-          <w:bCs/>
-        </w:rPr>
-      </w:pPr>
-      <w:r>
-        <w:tab/>
-      </w:r>
-      <w:r>
-        <w:rPr>
-          <w:u w:val="single"/>
-        </w:rPr>
-        <w:t>PREVENTION SECURITY SYSTEM</w:t>
-      </w:r>
-      <w:r>
-        <w:t>:</w:t>
-      </w:r>
-      <w:r>
-        <w:t xml:space="preserve"> </w:t>
-      </w:r>
-      <w:r>
-        <w:rPr>
-          <w:b/>
-          <w:bCs/>
-          <w:color w:val="FF0000"/>
-        </w:rPr>
-        <w:t xml:space="preserve">ANY </w:t>
-      </w:r>
-      <w:r>
-        <w:rPr>
-          <w:b/>
-          <w:bCs/>
-          <w:color w:val="FF0000"/>
-        </w:rPr>
-        <w:t>SLEEP DEPRIVATION</w:t>
-      </w:r>
-      <w:r>
-        <w:rPr>
-          <w:b/>
-          <w:bCs/>
-        </w:rPr>
-        <w:t>;</w:t>
-      </w:r>
-    </w:p>
-    <w:p>
-      <w:pPr>
-        <w:ind w:left="360"/>
-        <w:jc w:val="both"/>
-        <w:rPr>
-          <w:b/>
-          <w:bCs/>
-        </w:rPr>
-      </w:pPr>
-      <w:r>
-        <w:tab/>
-      </w:r>
-      <w:r>
-        <w:rPr>
-          <w:u w:val="single"/>
-        </w:rPr>
-        <w:t>PREVENTION SECURITY SYSTEM</w:t>
-      </w:r>
-      <w:r>
-        <w:t>:</w:t>
-      </w:r>
-      <w:r>
-        <w:t xml:space="preserve"> </w:t>
-      </w:r>
-      <w:r>
-        <w:rPr>
-          <w:b/>
-          <w:bCs/>
-          <w:color w:val="FF0000"/>
-        </w:rPr>
-        <w:t xml:space="preserve">ANY </w:t>
-      </w:r>
-      <w:r>
-        <w:rPr>
-          <w:b/>
-          <w:bCs/>
-          <w:color w:val="FF0000"/>
-        </w:rPr>
-        <w:t>SODEMY</w:t>
-      </w:r>
-      <w:r>
-        <w:rPr>
-          <w:b/>
-          <w:bCs/>
-        </w:rPr>
-        <w:t>;</w:t>
-      </w:r>
-    </w:p>
-    <w:p>
-      <w:pPr>
-        <w:ind w:left="360"/>
-        <w:jc w:val="both"/>
-        <w:rPr>
-          <w:b/>
-          <w:bCs/>
-        </w:rPr>
-      </w:pPr>
-      <w:r>
-        <w:tab/>
-      </w:r>
-      <w:r>
-        <w:rPr>
-          <w:u w:val="single"/>
-        </w:rPr>
-        <w:t>PREVENTION SECURITY SYSTEM</w:t>
-      </w:r>
-      <w:r>
-        <w:t>:</w:t>
-      </w:r>
-      <w:r>
-        <w:t xml:space="preserve"> </w:t>
-      </w:r>
-      <w:r>
-        <w:rPr>
-          <w:b/>
-          <w:bCs/>
-          <w:color w:val="FF0000"/>
-        </w:rPr>
-        <w:t xml:space="preserve">ANY </w:t>
-      </w:r>
-      <w:r>
-        <w:rPr>
-          <w:b/>
-          <w:bCs/>
-          <w:color w:val="FF0000"/>
-        </w:rPr>
-        <w:t>SPACE SURGERY</w:t>
-      </w:r>
-      <w:r>
-        <w:rPr>
-          <w:b/>
-          <w:bCs/>
-        </w:rPr>
-        <w:t>;</w:t>
-      </w:r>
-    </w:p>
-    <w:p>
-      <w:pPr>
-        <w:ind w:left="360"/>
-        <w:jc w:val="both"/>
-        <w:rPr>
-          <w:b/>
-          <w:bCs/>
-        </w:rPr>
-      </w:pPr>
-      <w:r>
-        <w:tab/>
-      </w:r>
-      <w:r>
-        <w:rPr>
-          <w:u w:val="single"/>
-        </w:rPr>
-        <w:t>PREVENTION SECURITY SYSTEM</w:t>
-      </w:r>
-      <w:r>
-        <w:t>:</w:t>
-      </w:r>
-      <w:r>
-        <w:t xml:space="preserve"> </w:t>
-      </w:r>
-      <w:r>
-        <w:rPr>
-          <w:b/>
-          <w:bCs/>
-          <w:color w:val="FF0000"/>
-        </w:rPr>
-        <w:t xml:space="preserve">ANY </w:t>
-      </w:r>
-      <w:r>
-        <w:rPr>
-          <w:b/>
-          <w:bCs/>
-          <w:color w:val="FF0000"/>
-        </w:rPr>
-        <w:t>SPACE WEAPONS TORTURE</w:t>
-      </w:r>
-      <w:r>
-        <w:rPr>
-          <w:b/>
-          <w:bCs/>
-        </w:rPr>
-        <w:t>;</w:t>
-      </w:r>
-    </w:p>
-    <w:p>
-      <w:pPr>
-        <w:ind w:left="360"/>
-        <w:jc w:val="both"/>
-        <w:rPr>
-          <w:b/>
-          <w:bCs/>
-        </w:rPr>
-      </w:pPr>
-      <w:r>
-        <w:tab/>
-      </w:r>
-      <w:r>
-        <w:rPr>
-          <w:u w:val="single"/>
-        </w:rPr>
-        <w:t>PREVENTION SECURITY SYSTEM</w:t>
-      </w:r>
-      <w:r>
-        <w:t>:</w:t>
-      </w:r>
-      <w:r>
-        <w:t xml:space="preserve"> </w:t>
-      </w:r>
-      <w:r>
-        <w:rPr>
-          <w:b/>
-          <w:bCs/>
-          <w:color w:val="FF0000"/>
-        </w:rPr>
-        <w:t xml:space="preserve">ANY </w:t>
-      </w:r>
-      <w:r>
-        <w:rPr>
-          <w:b/>
-          <w:bCs/>
-          <w:color w:val="FF0000"/>
-        </w:rPr>
-        <w:t>SPEECH TORTURE</w:t>
-      </w:r>
-      <w:r>
-        <w:rPr>
-          <w:b/>
-          <w:bCs/>
-        </w:rPr>
-        <w:t>;</w:t>
-      </w:r>
-    </w:p>
-    <w:p>
-      <w:pPr>
-        <w:ind w:left="360"/>
-        <w:jc w:val="both"/>
-        <w:rPr>
-          <w:b/>
-          <w:bCs/>
-        </w:rPr>
-      </w:pPr>
-      <w:r>
-        <w:tab/>
-      </w:r>
-      <w:r>
-        <w:rPr>
-          <w:u w:val="single"/>
-        </w:rPr>
-        <w:t>PREVENTION SECURITY SYSTEM</w:t>
-      </w:r>
-      <w:r>
-        <w:t>:</w:t>
-      </w:r>
-      <w:r>
-        <w:t xml:space="preserve"> </w:t>
-      </w:r>
-      <w:r>
-        <w:rPr>
-          <w:b/>
-          <w:bCs/>
-          <w:color w:val="FF0000"/>
-        </w:rPr>
-        <w:t xml:space="preserve">ANY </w:t>
-      </w:r>
-      <w:r>
-        <w:rPr>
-          <w:b/>
-          <w:bCs/>
-          <w:color w:val="FF0000"/>
-        </w:rPr>
-        <w:t>SPIDER BITE</w:t>
-      </w:r>
-      <w:r>
-        <w:rPr>
-          <w:b/>
-          <w:bCs/>
-        </w:rPr>
-        <w:t>;</w:t>
-      </w:r>
-    </w:p>
-    <w:p>
-      <w:pPr>
-        <w:ind w:left="360"/>
-        <w:jc w:val="both"/>
-        <w:rPr>
-          <w:b/>
-          <w:bCs/>
-        </w:rPr>
-      </w:pPr>
-      <w:r>
-        <w:tab/>
-      </w:r>
-      <w:r>
-        <w:rPr>
-          <w:u w:val="single"/>
-        </w:rPr>
-        <w:t>PREVENTION SECURITY SYSTEM</w:t>
-      </w:r>
-      <w:r>
-        <w:t>:</w:t>
-      </w:r>
-      <w:r>
-        <w:t xml:space="preserve"> </w:t>
-      </w:r>
-      <w:r>
-        <w:rPr>
-          <w:b/>
-          <w:bCs/>
-          <w:color w:val="FF0000"/>
-        </w:rPr>
-        <w:t xml:space="preserve">ANY </w:t>
-      </w:r>
-      <w:r>
-        <w:rPr>
-          <w:b/>
-          <w:bCs/>
-          <w:color w:val="FF0000"/>
-        </w:rPr>
         <w:t>STARVATION</w:t>
       </w:r>
       <w:r>
@@ -4712,7 +4769,6 @@
         </w:rPr>
       </w:pPr>
       <w:r>
-        <w:lastRenderedPageBreak/>
         <w:tab/>
       </w:r>
       <w:r>

</xml_diff>